<commit_message>
Zmiana treści raportu błędów
</commit_message>
<xml_diff>
--- a/Dokumentacja/Dokumentacja-Projektu-Inzynierskiego-Wersja-Oficjalna.docx
+++ b/Dokumentacja/Dokumentacja-Projektu-Inzynierskiego-Wersja-Oficjalna.docx
@@ -1639,6 +1639,13 @@
     </w:p>
     <w:sdt>
       <w:sdtPr>
+        <w:rPr>
+          <w:rFonts w:eastAsia="Times New Roman" w:cs="Times New Roman"/>
+          <w:b w:val="0"/>
+          <w:color w:val="0F243E" w:themeColor="text2" w:themeShade="80"/>
+          <w:sz w:val="24"/>
+          <w:szCs w:val="24"/>
+        </w:rPr>
         <w:id w:val="35717310"/>
         <w:docPartObj>
           <w:docPartGallery w:val="Table of Contents"/>
@@ -1647,10 +1654,7 @@
       </w:sdtPr>
       <w:sdtEndPr>
         <w:rPr>
-          <w:rFonts w:eastAsia="Times New Roman" w:cs="Times New Roman"/>
-          <w:bCs/>
-          <w:sz w:val="24"/>
-          <w:szCs w:val="24"/>
+          <w:bCs/>
         </w:rPr>
       </w:sdtEndPr>
       <w:sdtContent>
@@ -1684,7 +1688,7 @@
           <w:r>
             <w:fldChar w:fldCharType="separate"/>
           </w:r>
-          <w:hyperlink w:anchor="_Toc30616362" w:history="1">
+          <w:hyperlink w:anchor="_Toc30621146" w:history="1">
             <w:r>
               <w:rPr>
                 <w:rStyle w:val="Hipercze"/>
@@ -1711,7 +1715,7 @@
                 <w:noProof/>
                 <w:webHidden/>
               </w:rPr>
-              <w:instrText xml:space="preserve"> PAGEREF _Toc30616362 \h </w:instrText>
+              <w:instrText xml:space="preserve"> PAGEREF _Toc30621146 \h </w:instrText>
             </w:r>
             <w:r>
               <w:rPr>
@@ -1755,7 +1759,7 @@
               <w:szCs w:val="22"/>
             </w:rPr>
           </w:pPr>
-          <w:hyperlink w:anchor="_Toc30616363" w:history="1">
+          <w:hyperlink w:anchor="_Toc30621147" w:history="1">
             <w:r>
               <w:rPr>
                 <w:rStyle w:val="Hipercze"/>
@@ -1782,7 +1786,7 @@
                 <w:noProof/>
                 <w:webHidden/>
               </w:rPr>
-              <w:instrText xml:space="preserve"> PAGEREF _Toc30616363 \h </w:instrText>
+              <w:instrText xml:space="preserve"> PAGEREF _Toc30621147 \h </w:instrText>
             </w:r>
             <w:r>
               <w:rPr>
@@ -1826,7 +1830,7 @@
               <w:szCs w:val="22"/>
             </w:rPr>
           </w:pPr>
-          <w:hyperlink w:anchor="_Toc30616364" w:history="1">
+          <w:hyperlink w:anchor="_Toc30621148" w:history="1">
             <w:r>
               <w:rPr>
                 <w:rStyle w:val="Hipercze"/>
@@ -1853,7 +1857,7 @@
                 <w:noProof/>
                 <w:webHidden/>
               </w:rPr>
-              <w:instrText xml:space="preserve"> PAGEREF _Toc30616364 \h </w:instrText>
+              <w:instrText xml:space="preserve"> PAGEREF _Toc30621148 \h </w:instrText>
             </w:r>
             <w:r>
               <w:rPr>
@@ -1897,7 +1901,7 @@
               <w:szCs w:val="22"/>
             </w:rPr>
           </w:pPr>
-          <w:hyperlink w:anchor="_Toc30616365" w:history="1">
+          <w:hyperlink w:anchor="_Toc30621149" w:history="1">
             <w:r>
               <w:rPr>
                 <w:rStyle w:val="Hipercze"/>
@@ -1924,7 +1928,7 @@
                 <w:noProof/>
                 <w:webHidden/>
               </w:rPr>
-              <w:instrText xml:space="preserve"> PAGEREF _Toc30616365 \h </w:instrText>
+              <w:instrText xml:space="preserve"> PAGEREF _Toc30621149 \h </w:instrText>
             </w:r>
             <w:r>
               <w:rPr>
@@ -1968,7 +1972,7 @@
               <w:szCs w:val="22"/>
             </w:rPr>
           </w:pPr>
-          <w:hyperlink w:anchor="_Toc30616366" w:history="1">
+          <w:hyperlink w:anchor="_Toc30621150" w:history="1">
             <w:r>
               <w:rPr>
                 <w:rStyle w:val="Hipercze"/>
@@ -1995,7 +1999,7 @@
                 <w:noProof/>
                 <w:webHidden/>
               </w:rPr>
-              <w:instrText xml:space="preserve"> PAGEREF _Toc30616366 \h </w:instrText>
+              <w:instrText xml:space="preserve"> PAGEREF _Toc30621150 \h </w:instrText>
             </w:r>
             <w:r>
               <w:rPr>
@@ -2039,7 +2043,7 @@
               <w:szCs w:val="22"/>
             </w:rPr>
           </w:pPr>
-          <w:hyperlink w:anchor="_Toc30616367" w:history="1">
+          <w:hyperlink w:anchor="_Toc30621151" w:history="1">
             <w:r>
               <w:rPr>
                 <w:rStyle w:val="Hipercze"/>
@@ -2066,7 +2070,7 @@
                 <w:noProof/>
                 <w:webHidden/>
               </w:rPr>
-              <w:instrText xml:space="preserve"> PAGEREF _Toc30616367 \h </w:instrText>
+              <w:instrText xml:space="preserve"> PAGEREF _Toc30621151 \h </w:instrText>
             </w:r>
             <w:r>
               <w:rPr>
@@ -2110,7 +2114,7 @@
               <w:szCs w:val="22"/>
             </w:rPr>
           </w:pPr>
-          <w:hyperlink w:anchor="_Toc30616368" w:history="1">
+          <w:hyperlink w:anchor="_Toc30621152" w:history="1">
             <w:r>
               <w:rPr>
                 <w:rStyle w:val="Hipercze"/>
@@ -2137,7 +2141,7 @@
                 <w:noProof/>
                 <w:webHidden/>
               </w:rPr>
-              <w:instrText xml:space="preserve"> PAGEREF _Toc30616368 \h </w:instrText>
+              <w:instrText xml:space="preserve"> PAGEREF _Toc30621152 \h </w:instrText>
             </w:r>
             <w:r>
               <w:rPr>
@@ -2181,7 +2185,7 @@
               <w:szCs w:val="22"/>
             </w:rPr>
           </w:pPr>
-          <w:hyperlink w:anchor="_Toc30616369" w:history="1">
+          <w:hyperlink w:anchor="_Toc30621153" w:history="1">
             <w:r>
               <w:rPr>
                 <w:rStyle w:val="Hipercze"/>
@@ -2208,7 +2212,7 @@
                 <w:noProof/>
                 <w:webHidden/>
               </w:rPr>
-              <w:instrText xml:space="preserve"> PAGEREF _Toc30616369 \h </w:instrText>
+              <w:instrText xml:space="preserve"> PAGEREF _Toc30621153 \h </w:instrText>
             </w:r>
             <w:r>
               <w:rPr>
@@ -2252,7 +2256,7 @@
               <w:szCs w:val="22"/>
             </w:rPr>
           </w:pPr>
-          <w:hyperlink w:anchor="_Toc30616370" w:history="1">
+          <w:hyperlink w:anchor="_Toc30621154" w:history="1">
             <w:r>
               <w:rPr>
                 <w:rStyle w:val="Hipercze"/>
@@ -2279,7 +2283,7 @@
                 <w:noProof/>
                 <w:webHidden/>
               </w:rPr>
-              <w:instrText xml:space="preserve"> PAGEREF _Toc30616370 \h </w:instrText>
+              <w:instrText xml:space="preserve"> PAGEREF _Toc30621154 \h </w:instrText>
             </w:r>
             <w:r>
               <w:rPr>
@@ -2323,7 +2327,7 @@
               <w:szCs w:val="22"/>
             </w:rPr>
           </w:pPr>
-          <w:hyperlink w:anchor="_Toc30616371" w:history="1">
+          <w:hyperlink w:anchor="_Toc30621155" w:history="1">
             <w:r>
               <w:rPr>
                 <w:rStyle w:val="Hipercze"/>
@@ -2350,7 +2354,7 @@
                 <w:noProof/>
                 <w:webHidden/>
               </w:rPr>
-              <w:instrText xml:space="preserve"> PAGEREF _Toc30616371 \h </w:instrText>
+              <w:instrText xml:space="preserve"> PAGEREF _Toc30621155 \h </w:instrText>
             </w:r>
             <w:r>
               <w:rPr>
@@ -2394,7 +2398,7 @@
               <w:szCs w:val="22"/>
             </w:rPr>
           </w:pPr>
-          <w:hyperlink w:anchor="_Toc30616372" w:history="1">
+          <w:hyperlink w:anchor="_Toc30621156" w:history="1">
             <w:r>
               <w:rPr>
                 <w:rStyle w:val="Hipercze"/>
@@ -2421,7 +2425,7 @@
                 <w:noProof/>
                 <w:webHidden/>
               </w:rPr>
-              <w:instrText xml:space="preserve"> PAGEREF _Toc30616372 \h </w:instrText>
+              <w:instrText xml:space="preserve"> PAGEREF _Toc30621156 \h </w:instrText>
             </w:r>
             <w:r>
               <w:rPr>
@@ -2465,7 +2469,7 @@
               <w:szCs w:val="22"/>
             </w:rPr>
           </w:pPr>
-          <w:hyperlink w:anchor="_Toc30616373" w:history="1">
+          <w:hyperlink w:anchor="_Toc30621157" w:history="1">
             <w:r>
               <w:rPr>
                 <w:rStyle w:val="Hipercze"/>
@@ -2492,7 +2496,7 @@
                 <w:noProof/>
                 <w:webHidden/>
               </w:rPr>
-              <w:instrText xml:space="preserve"> PAGEREF _Toc30616373 \h </w:instrText>
+              <w:instrText xml:space="preserve"> PAGEREF _Toc30621157 \h </w:instrText>
             </w:r>
             <w:r>
               <w:rPr>
@@ -2536,7 +2540,7 @@
               <w:szCs w:val="22"/>
             </w:rPr>
           </w:pPr>
-          <w:hyperlink w:anchor="_Toc30616374" w:history="1">
+          <w:hyperlink w:anchor="_Toc30621158" w:history="1">
             <w:r>
               <w:rPr>
                 <w:rStyle w:val="Hipercze"/>
@@ -2563,7 +2567,7 @@
                 <w:noProof/>
                 <w:webHidden/>
               </w:rPr>
-              <w:instrText xml:space="preserve"> PAGEREF _Toc30616374 \h </w:instrText>
+              <w:instrText xml:space="preserve"> PAGEREF _Toc30621158 \h </w:instrText>
             </w:r>
             <w:r>
               <w:rPr>
@@ -2607,7 +2611,7 @@
               <w:szCs w:val="22"/>
             </w:rPr>
           </w:pPr>
-          <w:hyperlink w:anchor="_Toc30616375" w:history="1">
+          <w:hyperlink w:anchor="_Toc30621159" w:history="1">
             <w:r>
               <w:rPr>
                 <w:rStyle w:val="Hipercze"/>
@@ -2634,7 +2638,7 @@
                 <w:noProof/>
                 <w:webHidden/>
               </w:rPr>
-              <w:instrText xml:space="preserve"> PAGEREF _Toc30616375 \h </w:instrText>
+              <w:instrText xml:space="preserve"> PAGEREF _Toc30621159 \h </w:instrText>
             </w:r>
             <w:r>
               <w:rPr>
@@ -2655,6 +2659,148 @@
                 <w:webHidden/>
               </w:rPr>
               <w:t>22</w:t>
+            </w:r>
+            <w:r>
+              <w:rPr>
+                <w:noProof/>
+                <w:webHidden/>
+              </w:rPr>
+              <w:fldChar w:fldCharType="end"/>
+            </w:r>
+          </w:hyperlink>
+        </w:p>
+        <w:p>
+          <w:pPr>
+            <w:pStyle w:val="Spistreci2"/>
+            <w:tabs>
+              <w:tab w:val="right" w:leader="dot" w:pos="8777"/>
+            </w:tabs>
+            <w:rPr>
+              <w:rFonts w:asciiTheme="minorHAnsi" w:eastAsiaTheme="minorEastAsia" w:hAnsiTheme="minorHAnsi" w:cstheme="minorBidi"/>
+              <w:noProof/>
+              <w:sz w:val="22"/>
+              <w:szCs w:val="22"/>
+            </w:rPr>
+          </w:pPr>
+          <w:hyperlink w:anchor="_Toc30621160" w:history="1">
+            <w:r>
+              <w:rPr>
+                <w:rStyle w:val="Hipercze"/>
+                <w:noProof/>
+              </w:rPr>
+              <w:t>7.2. Raport błędów i opis sposobu ich rozwiązania</w:t>
+            </w:r>
+            <w:r>
+              <w:rPr>
+                <w:noProof/>
+                <w:webHidden/>
+              </w:rPr>
+              <w:tab/>
+            </w:r>
+            <w:r>
+              <w:rPr>
+                <w:noProof/>
+                <w:webHidden/>
+              </w:rPr>
+              <w:fldChar w:fldCharType="begin"/>
+            </w:r>
+            <w:r>
+              <w:rPr>
+                <w:noProof/>
+                <w:webHidden/>
+              </w:rPr>
+              <w:instrText xml:space="preserve"> PAGEREF _Toc30621160 \h </w:instrText>
+            </w:r>
+            <w:r>
+              <w:rPr>
+                <w:noProof/>
+                <w:webHidden/>
+              </w:rPr>
+            </w:r>
+            <w:r>
+              <w:rPr>
+                <w:noProof/>
+                <w:webHidden/>
+              </w:rPr>
+              <w:fldChar w:fldCharType="separate"/>
+            </w:r>
+            <w:r>
+              <w:rPr>
+                <w:noProof/>
+                <w:webHidden/>
+              </w:rPr>
+              <w:t>23</w:t>
+            </w:r>
+            <w:r>
+              <w:rPr>
+                <w:noProof/>
+                <w:webHidden/>
+              </w:rPr>
+              <w:fldChar w:fldCharType="end"/>
+            </w:r>
+          </w:hyperlink>
+        </w:p>
+        <w:p>
+          <w:pPr>
+            <w:pStyle w:val="Spistreci2"/>
+            <w:tabs>
+              <w:tab w:val="right" w:leader="dot" w:pos="8777"/>
+            </w:tabs>
+            <w:rPr>
+              <w:rFonts w:asciiTheme="minorHAnsi" w:eastAsiaTheme="minorEastAsia" w:hAnsiTheme="minorHAnsi" w:cstheme="minorBidi"/>
+              <w:noProof/>
+              <w:sz w:val="22"/>
+              <w:szCs w:val="22"/>
+            </w:rPr>
+          </w:pPr>
+          <w:hyperlink w:anchor="_Toc30621161" w:history="1">
+            <w:r>
+              <w:rPr>
+                <w:rStyle w:val="Hipercze"/>
+                <w:noProof/>
+              </w:rPr>
+              <w:t>7.3. Wdrożenie poprawek, raport z pomyślnie przeprowadzonych testów</w:t>
+            </w:r>
+            <w:r>
+              <w:rPr>
+                <w:noProof/>
+                <w:webHidden/>
+              </w:rPr>
+              <w:tab/>
+            </w:r>
+            <w:r>
+              <w:rPr>
+                <w:noProof/>
+                <w:webHidden/>
+              </w:rPr>
+              <w:fldChar w:fldCharType="begin"/>
+            </w:r>
+            <w:r>
+              <w:rPr>
+                <w:noProof/>
+                <w:webHidden/>
+              </w:rPr>
+              <w:instrText xml:space="preserve"> PAGEREF _Toc30621161 \h </w:instrText>
+            </w:r>
+            <w:r>
+              <w:rPr>
+                <w:noProof/>
+                <w:webHidden/>
+              </w:rPr>
+            </w:r>
+            <w:r>
+              <w:rPr>
+                <w:noProof/>
+                <w:webHidden/>
+              </w:rPr>
+              <w:fldChar w:fldCharType="separate"/>
+            </w:r>
+            <w:r>
+              <w:rPr>
+                <w:noProof/>
+                <w:webHidden/>
+              </w:rPr>
+              <w:t>24</w:t>
             </w:r>
             <w:r>
               <w:rPr>
@@ -2728,7 +2874,7 @@
       <w:pPr>
         <w:pStyle w:val="Nagwek1"/>
       </w:pPr>
-      <w:bookmarkStart w:id="0" w:name="_Toc30616362"/>
+      <w:bookmarkStart w:id="0" w:name="_Toc30621146"/>
       <w:r>
         <w:t>ZAŁOŻENIA PROJEKTU</w:t>
       </w:r>
@@ -2764,7 +2910,7 @@
       <w:pPr>
         <w:pStyle w:val="Nagwek2"/>
       </w:pPr>
-      <w:bookmarkStart w:id="1" w:name="_Toc30616363"/>
+      <w:bookmarkStart w:id="1" w:name="_Toc30621147"/>
       <w:r>
         <w:t>B1</w:t>
       </w:r>
@@ -3150,7 +3296,7 @@
       <w:pPr>
         <w:pStyle w:val="Nagwek2"/>
       </w:pPr>
-      <w:bookmarkStart w:id="3" w:name="_Toc30616364"/>
+      <w:bookmarkStart w:id="3" w:name="_Toc30621148"/>
       <w:r>
         <w:t>B2</w:t>
       </w:r>
@@ -3334,7 +3480,7 @@
       <w:pPr>
         <w:pStyle w:val="Nagwek1"/>
       </w:pPr>
-      <w:bookmarkStart w:id="4" w:name="_Toc30616365"/>
+      <w:bookmarkStart w:id="4" w:name="_Toc30621149"/>
       <w:r>
         <w:t>REALIZACJA</w:t>
       </w:r>
@@ -3372,7 +3518,7 @@
           <w:szCs w:val="28"/>
         </w:rPr>
       </w:pPr>
-      <w:bookmarkStart w:id="5" w:name="_Toc30616366"/>
+      <w:bookmarkStart w:id="5" w:name="_Toc30621150"/>
       <w:r>
         <w:t>C1</w:t>
       </w:r>
@@ -6631,7 +6777,7 @@
       <w:pPr>
         <w:pStyle w:val="Nagwek2"/>
       </w:pPr>
-      <w:bookmarkStart w:id="6" w:name="_Toc30616367"/>
+      <w:bookmarkStart w:id="6" w:name="_Toc30621151"/>
       <w:r>
         <w:t>C2</w:t>
       </w:r>
@@ -7077,7 +7223,7 @@
       <w:pPr>
         <w:pStyle w:val="Nagwek2"/>
       </w:pPr>
-      <w:bookmarkStart w:id="7" w:name="_Toc30616368"/>
+      <w:bookmarkStart w:id="7" w:name="_Toc30621152"/>
       <w:r>
         <w:t>C3</w:t>
       </w:r>
@@ -7272,7 +7418,7 @@
       <w:pPr>
         <w:pStyle w:val="Nagwek2"/>
       </w:pPr>
-      <w:bookmarkStart w:id="8" w:name="_Toc30616369"/>
+      <w:bookmarkStart w:id="8" w:name="_Toc30621153"/>
       <w:r>
         <w:t>C4</w:t>
       </w:r>
@@ -7405,7 +7551,7 @@
       <w:pPr>
         <w:pStyle w:val="Nagwek2"/>
       </w:pPr>
-      <w:bookmarkStart w:id="9" w:name="_Toc30616370"/>
+      <w:bookmarkStart w:id="9" w:name="_Toc30621154"/>
       <w:r>
         <w:t>C</w:t>
       </w:r>
@@ -7471,7 +7617,7 @@
       <w:pPr>
         <w:pStyle w:val="Nagwek2"/>
       </w:pPr>
-      <w:bookmarkStart w:id="10" w:name="_Toc30616371"/>
+      <w:bookmarkStart w:id="10" w:name="_Toc30621155"/>
       <w:r>
         <w:t>C</w:t>
       </w:r>
@@ -7856,7 +8002,7 @@
       <w:pPr>
         <w:pStyle w:val="Nagwek1"/>
       </w:pPr>
-      <w:bookmarkStart w:id="11" w:name="_Toc30616372"/>
+      <w:bookmarkStart w:id="11" w:name="_Toc30621156"/>
       <w:r>
         <w:t>ZAŁĄCZNIK</w:t>
       </w:r>
@@ -7890,7 +8036,7 @@
       <w:pPr>
         <w:pStyle w:val="Nagwek2"/>
       </w:pPr>
-      <w:bookmarkStart w:id="12" w:name="_Toc30616373"/>
+      <w:bookmarkStart w:id="12" w:name="_Toc30621157"/>
       <w:r>
         <w:t xml:space="preserve">1.1. </w:t>
       </w:r>
@@ -8646,7 +8792,7 @@
     <w:p>
       <w:pPr>
         <w:spacing w:line="360" w:lineRule="auto"/>
-        <w:jc w:val="both"/>
+        <w:jc w:val="center"/>
         <w:rPr>
           <w:bCs/>
           <w:color w:val="auto"/>
@@ -9683,21 +9829,7 @@
           <w:bCs/>
           <w:color w:val="auto"/>
         </w:rPr>
-        <w:t xml:space="preserve">Grupy zdarzeń </w:t>
-      </w:r>
-      <w:r>
-        <w:rPr>
-          <w:bCs/>
-          <w:color w:val="auto"/>
-        </w:rPr>
-        <w:t>-</w:t>
-      </w:r>
-      <w:r>
-        <w:rPr>
-          <w:bCs/>
-          <w:color w:val="auto"/>
-        </w:rPr>
-        <w:t xml:space="preserve"> Element hierarchii porządkujący zdarzenia w scenie. Może zawierać zdarzenia, które również posiadają już jakąś hierarchie. Można go przywoływać również w innych scenach korzystając np. odnośników (3).</w:t>
+        <w:t>Grupy zdarzeń - Element hierarchii porządkujący zdarzenia w scenie. Może zawierać zdarzenia, które również posiadają już jakąś hierarchie. Można go przywoływać również w innych scenach korzystając np. odnośników (3).</w:t>
       </w:r>
     </w:p>
     <w:p>
@@ -9719,21 +9851,7 @@
           <w:bCs/>
           <w:color w:val="auto"/>
         </w:rPr>
-        <w:t xml:space="preserve">Odnośniki do zdarzeń </w:t>
-      </w:r>
-      <w:r>
-        <w:rPr>
-          <w:bCs/>
-          <w:color w:val="auto"/>
-        </w:rPr>
-        <w:t>-</w:t>
-      </w:r>
-      <w:r>
-        <w:rPr>
-          <w:bCs/>
-          <w:color w:val="auto"/>
-        </w:rPr>
-        <w:t xml:space="preserve"> Rodzaj zdarzenia który może dziedziczyć warunki i akcje już z istniejących grup zdarzeń lub całych scen.</w:t>
+        <w:t>Odnośniki do zdarzeń - Rodzaj zdarzenia który może dziedziczyć warunki i akcje już z istniejących grup zdarzeń lub całych scen.</w:t>
       </w:r>
     </w:p>
     <w:p>
@@ -9755,21 +9873,7 @@
           <w:bCs/>
           <w:color w:val="auto"/>
         </w:rPr>
-        <w:t xml:space="preserve">Warunki </w:t>
-      </w:r>
-      <w:r>
-        <w:rPr>
-          <w:bCs/>
-          <w:color w:val="auto"/>
-        </w:rPr>
-        <w:t>-</w:t>
-      </w:r>
-      <w:r>
-        <w:rPr>
-          <w:bCs/>
-          <w:color w:val="auto"/>
-        </w:rPr>
-        <w:t xml:space="preserve"> Elementarna jednostka organizacyjna w sekcji zdarzenia, gdy warunek jej porządkowy zostanie spełniony wykonuje zadaną w lewej sekcji akcję (5).</w:t>
+        <w:t>Warunki - Elementarna jednostka organizacyjna w sekcji zdarzenia, gdy warunek jej porządkowy zostanie spełniony wykonuje zadaną w lewej sekcji akcję (5).</w:t>
       </w:r>
     </w:p>
     <w:p>
@@ -9791,21 +9895,7 @@
           <w:bCs/>
           <w:color w:val="auto"/>
         </w:rPr>
-        <w:t xml:space="preserve">Akcje </w:t>
-      </w:r>
-      <w:r>
-        <w:rPr>
-          <w:bCs/>
-          <w:color w:val="auto"/>
-        </w:rPr>
-        <w:t>-</w:t>
-      </w:r>
-      <w:r>
-        <w:rPr>
-          <w:bCs/>
-          <w:color w:val="auto"/>
-        </w:rPr>
-        <w:t xml:space="preserve"> Konkretne polecenia wykonane po spełnieniu jednego lub więcej warunków. Mogą wpływać na wszystkie elementy w grze.</w:t>
+        <w:t>Akcje - Konkretne polecenia wykonane po spełnieniu jednego lub więcej warunków. Mogą wpływać na wszystkie elementy w grze.</w:t>
       </w:r>
     </w:p>
     <w:p>
@@ -9827,50 +9917,36 @@
           <w:bCs/>
           <w:color w:val="auto"/>
         </w:rPr>
-        <w:t xml:space="preserve">Wyszukiwarka sekcji zdarzeń </w:t>
-      </w:r>
-      <w:r>
-        <w:rPr>
-          <w:bCs/>
-          <w:color w:val="auto"/>
-        </w:rPr>
-        <w:t>-</w:t>
-      </w:r>
-      <w:r>
-        <w:rPr>
-          <w:bCs/>
-          <w:color w:val="auto"/>
-        </w:rPr>
-        <w:t xml:space="preserve"> Narzędzie wyszukujące po nazwę w ramach sekcji zdarzenia (Szczególnie przydatne przy skomplikowanej hierarchii i większej ilości zdarzeń).</w:t>
-      </w:r>
-    </w:p>
-    <w:p>
-      <w:pPr>
-        <w:spacing w:line="360" w:lineRule="auto"/>
-        <w:rPr>
-          <w:bCs/>
-          <w:color w:val="auto"/>
-        </w:rPr>
-      </w:pPr>
-    </w:p>
-    <w:p>
-      <w:pPr>
-        <w:spacing w:line="360" w:lineRule="auto"/>
-        <w:rPr>
-          <w:bCs/>
-          <w:color w:val="auto"/>
-        </w:rPr>
-      </w:pPr>
-      <w:r>
-        <w:rPr>
-          <w:bCs/>
+        <w:t>Wyszukiwarka sekcji zdarzeń - Narzędzie wyszukujące po nazwę w ramach sekcji zdarzenia (Szczególnie przydatne przy skomplikowanej hierarchii i większej ilości zdarzeń).</w:t>
+      </w:r>
+    </w:p>
+    <w:p>
+      <w:pPr>
+        <w:spacing w:line="360" w:lineRule="auto"/>
+        <w:rPr>
+          <w:bCs/>
+          <w:color w:val="auto"/>
+        </w:rPr>
+      </w:pPr>
+    </w:p>
+    <w:p>
+      <w:pPr>
+        <w:spacing w:line="360" w:lineRule="auto"/>
+        <w:rPr>
+          <w:b/>
+          <w:color w:val="auto"/>
+        </w:rPr>
+      </w:pPr>
+      <w:r>
+        <w:rPr>
+          <w:b/>
           <w:color w:val="auto"/>
         </w:rPr>
         <w:t xml:space="preserve">5. </w:t>
       </w:r>
       <w:r>
         <w:rPr>
-          <w:bCs/>
+          <w:b/>
           <w:color w:val="auto"/>
         </w:rPr>
         <w:t>Menadżer projektu</w:t>
@@ -9980,6 +10056,7 @@
       <w:pPr>
         <w:pStyle w:val="Akapitzlist"/>
         <w:spacing w:line="360" w:lineRule="auto"/>
+        <w:jc w:val="center"/>
         <w:rPr>
           <w:bCs/>
           <w:color w:val="auto"/>
@@ -10147,14 +10224,7 @@
           <w:bCs/>
           <w:color w:val="auto"/>
         </w:rPr>
-        <w:t>tzw</w:t>
-      </w:r>
-      <w:r>
-        <w:rPr>
-          <w:bCs/>
-          <w:color w:val="auto"/>
-        </w:rPr>
-        <w:t xml:space="preserve">. </w:t>
+        <w:t xml:space="preserve">tzw. </w:t>
       </w:r>
       <w:proofErr w:type="spellStart"/>
       <w:r>
@@ -10403,28 +10473,10 @@
       <w:r>
         <w:br w:type="page"/>
       </w:r>
-      <w:bookmarkStart w:id="15" w:name="_Toc30616374"/>
+      <w:bookmarkStart w:id="15" w:name="_Toc30621158"/>
       <w:r>
         <w:lastRenderedPageBreak/>
-        <w:t>2.1.</w:t>
-      </w:r>
-      <w:r>
-        <w:t xml:space="preserve"> </w:t>
-      </w:r>
-      <w:r>
-        <w:t xml:space="preserve">Problematyka projektu dyplomowego </w:t>
-      </w:r>
-      <w:r>
-        <w:t>-</w:t>
-      </w:r>
-      <w:r>
-        <w:t xml:space="preserve"> Trudności w tworzeniu gier</w:t>
-      </w:r>
-      <w:r>
-        <w:t xml:space="preserve"> </w:t>
-      </w:r>
-      <w:r>
-        <w:t>komputerowych</w:t>
+        <w:t>2.1. Problematyka projektu dyplomowego - Trudności w tworzeniu gier komputerowych</w:t>
       </w:r>
       <w:bookmarkEnd w:id="15"/>
     </w:p>
@@ -10726,16 +10778,6 @@
     </w:p>
     <w:p>
       <w:pPr>
-        <w:spacing w:line="360" w:lineRule="auto"/>
-        <w:ind w:left="284" w:firstLine="424"/>
-        <w:jc w:val="both"/>
-        <w:rPr>
-          <w:color w:val="auto"/>
-        </w:rPr>
-      </w:pPr>
-    </w:p>
-    <w:p>
-      <w:pPr>
         <w:pStyle w:val="Akapitzlist"/>
         <w:numPr>
           <w:ilvl w:val="1"/>
@@ -10836,6 +10878,12 @@
         </w:rPr>
         <w:t xml:space="preserve"> Końcowym etapami są</w:t>
       </w:r>
+      <w:r>
+        <w:rPr>
+          <w:color w:val="auto"/>
+        </w:rPr>
+        <w:t>:</w:t>
+      </w:r>
     </w:p>
     <w:p>
       <w:pPr>
@@ -10947,7 +10995,7 @@
       <w:pPr>
         <w:pStyle w:val="Nagwek2"/>
       </w:pPr>
-      <w:bookmarkStart w:id="16" w:name="_Toc30616375"/>
+      <w:bookmarkStart w:id="16" w:name="_Toc30621159"/>
       <w:r>
         <w:lastRenderedPageBreak/>
         <w:t xml:space="preserve">7.1. </w:t>
@@ -11098,7 +11146,7 @@
     <w:p>
       <w:pPr>
         <w:spacing w:line="360" w:lineRule="auto"/>
-        <w:jc w:val="both"/>
+        <w:jc w:val="center"/>
         <w:rPr>
           <w:color w:val="auto"/>
         </w:rPr>
@@ -11340,7 +11388,7 @@
     <w:p>
       <w:pPr>
         <w:spacing w:line="360" w:lineRule="auto"/>
-        <w:jc w:val="both"/>
+        <w:jc w:val="center"/>
         <w:rPr>
           <w:color w:val="auto"/>
         </w:rPr>
@@ -11434,6 +11482,7 @@
       <w:pPr>
         <w:pStyle w:val="Nagwek2"/>
       </w:pPr>
+      <w:bookmarkStart w:id="19" w:name="_Toc30621160"/>
       <w:r>
         <w:t>7.2.</w:t>
       </w:r>
@@ -11443,6 +11492,7 @@
       <w:r>
         <w:t>Raport błędów i opis sposobu ich rozwiązania</w:t>
       </w:r>
+      <w:bookmarkEnd w:id="19"/>
     </w:p>
     <w:p>
       <w:pPr>
@@ -11706,7 +11756,7 @@
           <w:color w:val="auto"/>
         </w:rPr>
       </w:pPr>
-      <w:bookmarkStart w:id="19" w:name="_Hlk30618172"/>
+      <w:bookmarkStart w:id="20" w:name="_Hlk30618172"/>
       <w:r>
         <w:rPr>
           <w:b/>
@@ -11732,7 +11782,7 @@
         <w:t>Raport z przeprowadzonych testów i wstępna analiza</w:t>
       </w:r>
     </w:p>
-    <w:bookmarkEnd w:id="19"/>
+    <w:bookmarkEnd w:id="20"/>
     <w:p>
       <w:pPr>
         <w:pStyle w:val="Legenda"/>
@@ -11835,22 +11885,17 @@
     </w:p>
     <w:p>
       <w:pPr>
-        <w:spacing w:line="360" w:lineRule="auto"/>
         <w:jc w:val="center"/>
-        <w:rPr>
-          <w:color w:val="auto"/>
-        </w:rPr>
       </w:pPr>
       <w:r>
         <w:rPr>
           <w:noProof/>
-          <w:color w:val="auto"/>
         </w:rPr>
         <w:drawing>
-          <wp:inline distT="0" distB="0" distL="0" distR="0" wp14:anchorId="2F759345" wp14:editId="5E26F37B">
+          <wp:inline distT="0" distB="0" distL="0" distR="0" wp14:anchorId="190FE316" wp14:editId="1ECDE75E">
             <wp:extent cx="5580000" cy="4320000"/>
             <wp:effectExtent l="0" t="0" r="1905" b="4445"/>
-            <wp:docPr id="9" name="Obraz 9"/>
+            <wp:docPr id="12" name="Obraz 12"/>
             <wp:cNvGraphicFramePr>
               <a:graphicFrameLocks xmlns:a="http://schemas.openxmlformats.org/drawingml/2006/main"/>
             </wp:cNvGraphicFramePr>
@@ -11858,7 +11903,7 @@
               <a:graphicData uri="http://schemas.openxmlformats.org/drawingml/2006/picture">
                 <pic:pic xmlns:pic="http://schemas.openxmlformats.org/drawingml/2006/picture">
                   <pic:nvPicPr>
-                    <pic:cNvPr id="0" name="Picture 8"/>
+                    <pic:cNvPr id="0" name="Picture 1"/>
                     <pic:cNvPicPr>
                       <a:picLocks noChangeAspect="1" noChangeArrowheads="1"/>
                     </pic:cNvPicPr>
@@ -11885,6 +11930,9 @@
                       <a:avLst/>
                     </a:prstGeom>
                     <a:noFill/>
+                    <a:ln>
+                      <a:noFill/>
+                    </a:ln>
                   </pic:spPr>
                 </pic:pic>
               </a:graphicData>
@@ -11903,7 +11951,7 @@
           <w:szCs w:val="20"/>
         </w:rPr>
       </w:pPr>
-      <w:bookmarkStart w:id="20" w:name="_Hlk30618102"/>
+      <w:bookmarkStart w:id="21" w:name="_Hlk30618102"/>
       <w:r>
         <w:rPr>
           <w:bCs/>
@@ -11914,11 +11962,12 @@
         <w:t>Źródło: Opracowanie własne</w:t>
       </w:r>
     </w:p>
-    <w:bookmarkEnd w:id="20"/>
     <w:p>
       <w:pPr>
         <w:pStyle w:val="Nagwek2"/>
       </w:pPr>
+      <w:bookmarkStart w:id="22" w:name="_Toc30621161"/>
+      <w:bookmarkEnd w:id="21"/>
       <w:r>
         <w:t>7.3.</w:t>
       </w:r>
@@ -11928,6 +11977,7 @@
       <w:r>
         <w:t>Wdrożenie poprawek, raport z pomyślnie przeprowadzonych testów</w:t>
       </w:r>
+      <w:bookmarkEnd w:id="22"/>
     </w:p>
     <w:p>
       <w:pPr>
@@ -11963,13 +12013,7 @@
         <w:rPr>
           <w:color w:val="auto"/>
         </w:rPr>
-        <w:t>Jeżeli wynik testu jest pozytywny: Oznaczyć problem jako rozwiązany i oszacować czasochłonność rozwiązywania problemu</w:t>
-      </w:r>
-      <w:r>
-        <w:rPr>
-          <w:color w:val="auto"/>
-        </w:rPr>
-        <w:t>,</w:t>
+        <w:t>Jeżeli wynik testu jest pozytywny: Oznaczyć problem jako rozwiązany i oszacować czasochłonność rozwiązywania problemu,</w:t>
       </w:r>
     </w:p>
     <w:p>
@@ -11989,16 +12033,8 @@
         <w:rPr>
           <w:color w:val="auto"/>
         </w:rPr>
-        <w:t>Jeżeli wynik testu jest negatywny: Zaplanować i wdrożyć nowe rozwiązanie i ponownie przetestować. (krok powinien być powtarzany do momentu pozytywnego zakończenia testu)</w:t>
-      </w:r>
-      <w:r>
-        <w:rPr>
-          <w:color w:val="auto"/>
-        </w:rPr>
-        <w:t>.</w:t>
-      </w:r>
-      <w:bookmarkStart w:id="21" w:name="_GoBack"/>
-      <w:bookmarkEnd w:id="21"/>
+        <w:t>Jeżeli wynik testu jest negatywny: Zaplanować i wdrożyć nowe rozwiązanie i ponownie przetestować. (krok powinien być powtarzany do momentu pozytywnego zakończenia testu).</w:t>
+      </w:r>
     </w:p>
     <w:p>
       <w:pPr>
@@ -12249,15 +12285,7 @@
           <w:bCs/>
           <w:color w:val="auto"/>
         </w:rPr>
-        <w:t xml:space="preserve">Raport z </w:t>
-      </w:r>
-      <w:r>
-        <w:rPr>
-          <w:b/>
-          <w:bCs/>
-          <w:color w:val="auto"/>
-        </w:rPr>
-        <w:t>rozwiązywania błędów</w:t>
+        <w:t>Raport z rozwiązywania błędów</w:t>
       </w:r>
     </w:p>
     <w:p>
@@ -12360,28 +12388,17 @@
         <w:t xml:space="preserve"> Raport z rozwiązywania błędów</w:t>
       </w:r>
     </w:p>
-    <w:p>
-      <w:pPr>
-        <w:spacing w:line="360" w:lineRule="auto"/>
-        <w:jc w:val="center"/>
-        <w:rPr>
-          <w:b/>
-          <w:bCs/>
-          <w:color w:val="auto"/>
-        </w:rPr>
-      </w:pPr>
-      <w:r>
-        <w:rPr>
-          <w:b/>
-          <w:bCs/>
+    <w:p/>
+    <w:p>
+      <w:r>
+        <w:rPr>
           <w:noProof/>
-          <w:color w:val="auto"/>
         </w:rPr>
         <w:drawing>
-          <wp:inline distT="0" distB="0" distL="0" distR="0" wp14:anchorId="2446AC2E" wp14:editId="0E794A60">
+          <wp:inline distT="0" distB="0" distL="0" distR="0" wp14:anchorId="4EE427B4" wp14:editId="7B7D9DB0">
             <wp:extent cx="5580000" cy="4320000"/>
             <wp:effectExtent l="0" t="0" r="1905" b="4445"/>
-            <wp:docPr id="11" name="Obraz 11"/>
+            <wp:docPr id="14" name="Obraz 14"/>
             <wp:cNvGraphicFramePr>
               <a:graphicFrameLocks xmlns:a="http://schemas.openxmlformats.org/drawingml/2006/main"/>
             </wp:cNvGraphicFramePr>
@@ -12389,7 +12406,7 @@
               <a:graphicData uri="http://schemas.openxmlformats.org/drawingml/2006/picture">
                 <pic:pic xmlns:pic="http://schemas.openxmlformats.org/drawingml/2006/picture">
                   <pic:nvPicPr>
-                    <pic:cNvPr id="0" name="Picture 10"/>
+                    <pic:cNvPr id="0" name="Picture 5"/>
                     <pic:cNvPicPr>
                       <a:picLocks noChangeAspect="1" noChangeArrowheads="1"/>
                     </pic:cNvPicPr>
@@ -12416,6 +12433,9 @@
                       <a:avLst/>
                     </a:prstGeom>
                     <a:noFill/>
+                    <a:ln>
+                      <a:noFill/>
+                    </a:ln>
                   </pic:spPr>
                 </pic:pic>
               </a:graphicData>
@@ -12423,6 +12443,8 @@
           </wp:inline>
         </w:drawing>
       </w:r>
+      <w:bookmarkStart w:id="23" w:name="_GoBack"/>
+      <w:bookmarkEnd w:id="23"/>
     </w:p>
     <w:p>
       <w:pPr>
@@ -16967,7 +16989,7 @@
 </file>
 
 <file path=customXml/itemProps1.xml><?xml version="1.0" encoding="utf-8"?>
-<ds:datastoreItem xmlns:ds="http://schemas.openxmlformats.org/officeDocument/2006/customXml" ds:itemID="{458F88C4-0BDA-432D-B711-8A8A0886D565}">
+<ds:datastoreItem xmlns:ds="http://schemas.openxmlformats.org/officeDocument/2006/customXml" ds:itemID="{E52F00B3-004D-4BD9-87E7-D7C0296CA5A0}">
   <ds:schemaRefs>
     <ds:schemaRef ds:uri="http://schemas.openxmlformats.org/officeDocument/2006/bibliography"/>
   </ds:schemaRefs>

</xml_diff>

<commit_message>
Dokumentacja, przygotowany do dodania załącznik 6
</commit_message>
<xml_diff>
--- a/Dokumentacja/Dokumentacja-Projektu-Inzynierskiego-Wersja-Oficjalna.docx
+++ b/Dokumentacja/Dokumentacja-Projektu-Inzynierskiego-Wersja-Oficjalna.docx
@@ -5633,7 +5633,21 @@
                 <w:b/>
                 <w:color w:val="auto"/>
               </w:rPr>
-              <w:t xml:space="preserve">Załącznik 6.1. Propozycja scenariusza mechaniki i przebiegu gry </w:t>
+              <w:t xml:space="preserve">Załącznik 6.1. </w:t>
+            </w:r>
+            <w:r>
+              <w:rPr>
+                <w:b/>
+                <w:color w:val="auto"/>
+              </w:rPr>
+              <w:t>Opis scen zawartych w grze</w:t>
+            </w:r>
+            <w:r>
+              <w:rPr>
+                <w:b/>
+                <w:color w:val="auto"/>
+              </w:rPr>
+              <w:t xml:space="preserve"> </w:t>
             </w:r>
           </w:p>
           <w:p>
@@ -5649,39 +5663,21 @@
                 <w:b/>
                 <w:color w:val="auto"/>
               </w:rPr>
-              <w:t xml:space="preserve">Załącznik 6.2. Modyfikacja oraz uzgodnienie ostatecznej wersji mechaniki </w:t>
-            </w:r>
-          </w:p>
-          <w:p>
-            <w:pPr>
-              <w:spacing w:line="360" w:lineRule="auto"/>
+              <w:t xml:space="preserve">Załącznik 6.2. </w:t>
+            </w:r>
+            <w:r>
               <w:rPr>
                 <w:b/>
                 <w:color w:val="auto"/>
               </w:rPr>
-            </w:pPr>
+              <w:t>Opis zdarzeń zewnętrznych zawartych w grze</w:t>
+            </w:r>
             <w:r>
               <w:rPr>
                 <w:b/>
                 <w:color w:val="auto"/>
               </w:rPr>
-              <w:t>Załącznik 6.3. Wdrożenie zaplanowanych zmian w projekt gry</w:t>
-            </w:r>
-          </w:p>
-          <w:p>
-            <w:pPr>
-              <w:spacing w:line="360" w:lineRule="auto"/>
-              <w:rPr>
-                <w:b/>
-                <w:color w:val="auto"/>
-              </w:rPr>
-            </w:pPr>
-            <w:r>
-              <w:rPr>
-                <w:b/>
-                <w:color w:val="auto"/>
-              </w:rPr>
-              <w:t>Załącznik 6.4. Test działania wprowadzanych zmian - raport z wykonanego testu</w:t>
+              <w:t xml:space="preserve"> </w:t>
             </w:r>
           </w:p>
         </w:tc>
@@ -6259,7 +6255,6 @@
               <w:rPr>
                 <w:color w:val="auto"/>
               </w:rPr>
-              <w:lastRenderedPageBreak/>
               <w:t>Podmioty zaangażowane w realizację zadania</w:t>
             </w:r>
           </w:p>
@@ -6390,6 +6385,7 @@
                 <w:b/>
                 <w:color w:val="auto"/>
               </w:rPr>
+              <w:lastRenderedPageBreak/>
               <w:t>Gotowy produkt projektowy w postaci wykony-walnych aplikacji lub aplikacji webowej</w:t>
             </w:r>
           </w:p>
@@ -6415,6 +6411,7 @@
               <w:rPr>
                 <w:color w:val="auto"/>
               </w:rPr>
+              <w:lastRenderedPageBreak/>
               <w:t>Termin rozpoczęcia realizacji zadania</w:t>
             </w:r>
           </w:p>
@@ -6858,36 +6855,34 @@
           <w:color w:val="auto"/>
         </w:rPr>
       </w:pPr>
-      <w:bookmarkStart w:id="6" w:name="_GoBack"/>
+    </w:p>
+    <w:p>
+      <w:pPr>
+        <w:spacing w:line="360" w:lineRule="auto"/>
+        <w:rPr>
+          <w:b/>
+          <w:color w:val="auto"/>
+        </w:rPr>
+      </w:pPr>
+    </w:p>
+    <w:p>
+      <w:pPr>
+        <w:pStyle w:val="Nagwek2"/>
+      </w:pPr>
+      <w:bookmarkStart w:id="6" w:name="_Toc30687406"/>
+      <w:r>
+        <w:t>C2</w:t>
+      </w:r>
+      <w:r>
+        <w:t>.</w:t>
+      </w:r>
+      <w:r>
+        <w:t xml:space="preserve"> </w:t>
+      </w:r>
+      <w:r>
+        <w:t>Realizacja projektu</w:t>
+      </w:r>
       <w:bookmarkEnd w:id="6"/>
-    </w:p>
-    <w:p>
-      <w:pPr>
-        <w:spacing w:line="360" w:lineRule="auto"/>
-        <w:rPr>
-          <w:b/>
-          <w:color w:val="auto"/>
-        </w:rPr>
-      </w:pPr>
-    </w:p>
-    <w:p>
-      <w:pPr>
-        <w:pStyle w:val="Nagwek2"/>
-      </w:pPr>
-      <w:bookmarkStart w:id="7" w:name="_Toc30687406"/>
-      <w:r>
-        <w:t>C2</w:t>
-      </w:r>
-      <w:r>
-        <w:t>.</w:t>
-      </w:r>
-      <w:r>
-        <w:t xml:space="preserve"> </w:t>
-      </w:r>
-      <w:r>
-        <w:t>Realizacja projektu</w:t>
-      </w:r>
-      <w:bookmarkEnd w:id="7"/>
     </w:p>
     <w:p>
       <w:pPr>
@@ -7133,17 +7128,7 @@
           <w:sz w:val="20"/>
           <w:szCs w:val="20"/>
         </w:rPr>
-        <w:t xml:space="preserve">części, </w:t>
-      </w:r>
-      <w:r>
-        <w:rPr>
-          <w:i/>
-          <w:color w:val="auto"/>
-          <w:sz w:val="20"/>
-          <w:szCs w:val="20"/>
-        </w:rPr>
-        <w:lastRenderedPageBreak/>
-        <w:t xml:space="preserve">wchodzących w skład poszczególnych punktów według własnej koncepcji. </w:t>
+        <w:t xml:space="preserve">części, wchodzących w skład poszczególnych punktów według własnej koncepcji. </w:t>
       </w:r>
       <w:r>
         <w:rPr>
@@ -7320,8 +7305,9 @@
       <w:pPr>
         <w:pStyle w:val="Nagwek2"/>
       </w:pPr>
-      <w:bookmarkStart w:id="8" w:name="_Toc30687407"/>
-      <w:r>
+      <w:bookmarkStart w:id="7" w:name="_Toc30687407"/>
+      <w:r>
+        <w:lastRenderedPageBreak/>
         <w:t>C3</w:t>
       </w:r>
       <w:r>
@@ -7336,7 +7322,7 @@
       <w:r>
         <w:t>realizacji projektu</w:t>
       </w:r>
-      <w:bookmarkEnd w:id="8"/>
+      <w:bookmarkEnd w:id="7"/>
     </w:p>
     <w:p>
       <w:pPr>
@@ -7515,7 +7501,7 @@
       <w:pPr>
         <w:pStyle w:val="Nagwek2"/>
       </w:pPr>
-      <w:bookmarkStart w:id="9" w:name="_Toc30687408"/>
+      <w:bookmarkStart w:id="8" w:name="_Toc30687408"/>
       <w:r>
         <w:t>C4</w:t>
       </w:r>
@@ -7525,7 +7511,7 @@
       <w:r>
         <w:t xml:space="preserve"> Użyteczność projektu</w:t>
       </w:r>
-      <w:bookmarkEnd w:id="9"/>
+      <w:bookmarkEnd w:id="8"/>
       <w:r>
         <w:t xml:space="preserve"> </w:t>
       </w:r>
@@ -7648,7 +7634,7 @@
       <w:pPr>
         <w:pStyle w:val="Nagwek2"/>
       </w:pPr>
-      <w:bookmarkStart w:id="10" w:name="_Toc30687409"/>
+      <w:bookmarkStart w:id="9" w:name="_Toc30687409"/>
       <w:r>
         <w:t>C</w:t>
       </w:r>
@@ -7661,7 +7647,7 @@
       <w:r>
         <w:t xml:space="preserve"> Wykorzystane materiały i bibliografia związana z realizacją projektu</w:t>
       </w:r>
-      <w:bookmarkEnd w:id="10"/>
+      <w:bookmarkEnd w:id="9"/>
     </w:p>
     <w:p>
       <w:pPr>
@@ -7706,407 +7692,407 @@
           <w:iCs/>
           <w:color w:val="auto"/>
         </w:rPr>
+        <w:t> </w:t>
+      </w:r>
+    </w:p>
+    <w:p>
+      <w:pPr>
+        <w:pStyle w:val="Nagwek2"/>
+      </w:pPr>
+      <w:bookmarkStart w:id="10" w:name="_Toc30687410"/>
+      <w:r>
+        <w:t>C</w:t>
+      </w:r>
+      <w:r>
+        <w:t>6</w:t>
+      </w:r>
+      <w:r>
+        <w:t>.</w:t>
+      </w:r>
+      <w:r>
+        <w:t xml:space="preserve"> </w:t>
+      </w:r>
+      <w:r>
+        <w:t>Spis załączników</w:t>
+      </w:r>
+      <w:bookmarkEnd w:id="10"/>
+    </w:p>
+    <w:p>
+      <w:pPr>
+        <w:spacing w:line="360" w:lineRule="auto"/>
+        <w:rPr>
+          <w:bCs/>
+          <w:color w:val="auto"/>
+        </w:rPr>
+      </w:pPr>
+      <w:r>
+        <w:rPr>
+          <w:bCs/>
+          <w:color w:val="auto"/>
+        </w:rPr>
+        <w:t xml:space="preserve">Załącznik 1.1. Opis narzędzia GDevelop i jego funkcjonalność </w:t>
+      </w:r>
+    </w:p>
+    <w:p>
+      <w:pPr>
+        <w:spacing w:line="360" w:lineRule="auto"/>
+        <w:rPr>
+          <w:bCs/>
+          <w:color w:val="auto"/>
+        </w:rPr>
+      </w:pPr>
+      <w:r>
+        <w:rPr>
+          <w:bCs/>
+          <w:color w:val="auto"/>
+        </w:rPr>
+        <w:t xml:space="preserve">Załącznik 2.1. Problematyka projektu dyplomowego - Trudności w tworzeniu gier komputerowych </w:t>
+      </w:r>
+    </w:p>
+    <w:p>
+      <w:pPr>
+        <w:spacing w:line="360" w:lineRule="auto"/>
+        <w:rPr>
+          <w:bCs/>
+          <w:color w:val="auto"/>
+        </w:rPr>
+      </w:pPr>
+      <w:r>
+        <w:rPr>
+          <w:bCs/>
+          <w:color w:val="auto"/>
+        </w:rPr>
+        <w:t>Załącznik 3.1. Wniosek z rozpoznania</w:t>
+      </w:r>
+    </w:p>
+    <w:p>
+      <w:pPr>
+        <w:spacing w:line="360" w:lineRule="auto"/>
+        <w:rPr>
+          <w:bCs/>
+          <w:color w:val="auto"/>
+        </w:rPr>
+      </w:pPr>
+      <w:r>
+        <w:rPr>
+          <w:bCs/>
+          <w:color w:val="auto"/>
+        </w:rPr>
+        <w:t>Załącznik 3.2. Opis fabuły</w:t>
+      </w:r>
+    </w:p>
+    <w:p>
+      <w:pPr>
+        <w:spacing w:line="360" w:lineRule="auto"/>
+        <w:rPr>
+          <w:bCs/>
+          <w:color w:val="auto"/>
+        </w:rPr>
+      </w:pPr>
+      <w:r>
+        <w:rPr>
+          <w:bCs/>
+          <w:color w:val="auto"/>
+        </w:rPr>
         <w:lastRenderedPageBreak/>
-        <w:t> </w:t>
-      </w:r>
-    </w:p>
-    <w:p>
-      <w:pPr>
-        <w:pStyle w:val="Nagwek2"/>
-      </w:pPr>
-      <w:bookmarkStart w:id="11" w:name="_Toc30687410"/>
-      <w:r>
-        <w:t>C</w:t>
-      </w:r>
-      <w:r>
-        <w:t>6</w:t>
-      </w:r>
-      <w:r>
+        <w:t xml:space="preserve">Załącznik 4.1. Baza wiedzy GDevelop </w:t>
+      </w:r>
+      <w:r>
+        <w:rPr>
+          <w:bCs/>
+          <w:color w:val="auto"/>
+        </w:rPr>
+        <w:t>-</w:t>
+      </w:r>
+      <w:r>
+        <w:rPr>
+          <w:bCs/>
+          <w:color w:val="auto"/>
+        </w:rPr>
+        <w:t xml:space="preserve"> oraz witryny tematyczne - przekrój znalezionych informacji</w:t>
+      </w:r>
+    </w:p>
+    <w:p>
+      <w:pPr>
+        <w:spacing w:line="360" w:lineRule="auto"/>
+        <w:rPr>
+          <w:bCs/>
+          <w:color w:val="auto"/>
+        </w:rPr>
+      </w:pPr>
+      <w:r>
+        <w:rPr>
+          <w:bCs/>
+          <w:color w:val="auto"/>
+        </w:rPr>
+        <w:t xml:space="preserve">Załącznik 5.1. Propozycja podstawowej szaty graficznej </w:t>
+      </w:r>
+    </w:p>
+    <w:p>
+      <w:pPr>
+        <w:spacing w:line="360" w:lineRule="auto"/>
+        <w:rPr>
+          <w:bCs/>
+          <w:color w:val="auto"/>
+        </w:rPr>
+      </w:pPr>
+      <w:r>
+        <w:rPr>
+          <w:bCs/>
+          <w:color w:val="auto"/>
+        </w:rPr>
+        <w:t>Załącznik 5.2. Odmienne warianty pierwotnego projektu</w:t>
+      </w:r>
+    </w:p>
+    <w:p>
+      <w:pPr>
+        <w:spacing w:line="360" w:lineRule="auto"/>
+        <w:rPr>
+          <w:bCs/>
+          <w:color w:val="auto"/>
+        </w:rPr>
+      </w:pPr>
+      <w:r>
+        <w:rPr>
+          <w:bCs/>
+          <w:color w:val="auto"/>
+        </w:rPr>
+        <w:t>Załącznik 5.3</w:t>
+      </w:r>
+      <w:r>
+        <w:rPr>
+          <w:bCs/>
+          <w:color w:val="auto"/>
+        </w:rPr>
         <w:t>.</w:t>
       </w:r>
       <w:r>
-        <w:t xml:space="preserve"> </w:t>
-      </w:r>
-      <w:r>
-        <w:t>Spis załączników</w:t>
+        <w:rPr>
+          <w:bCs/>
+          <w:color w:val="auto"/>
+        </w:rPr>
+        <w:t xml:space="preserve"> Wybór docelowej szaty graficznej </w:t>
+      </w:r>
+      <w:r>
+        <w:rPr>
+          <w:bCs/>
+          <w:color w:val="auto"/>
+        </w:rPr>
+        <w:t>-</w:t>
+      </w:r>
+      <w:r>
+        <w:rPr>
+          <w:bCs/>
+          <w:color w:val="auto"/>
+        </w:rPr>
+        <w:t xml:space="preserve"> proces wyboru </w:t>
+      </w:r>
+      <w:r>
+        <w:rPr>
+          <w:bCs/>
+          <w:color w:val="auto"/>
+        </w:rPr>
+        <w:t>-</w:t>
+      </w:r>
+      <w:r>
+        <w:rPr>
+          <w:bCs/>
+          <w:color w:val="auto"/>
+        </w:rPr>
+        <w:t xml:space="preserve"> argumentacja Załącznik 6.1. Propozycja scenariusza mechaniki i przebiegu gry </w:t>
+      </w:r>
+    </w:p>
+    <w:p>
+      <w:pPr>
+        <w:spacing w:line="360" w:lineRule="auto"/>
+        <w:rPr>
+          <w:bCs/>
+          <w:color w:val="auto"/>
+        </w:rPr>
+      </w:pPr>
+      <w:r>
+        <w:rPr>
+          <w:bCs/>
+          <w:color w:val="auto"/>
+        </w:rPr>
+        <w:t xml:space="preserve">Załącznik 6.2. Modyfikacja oraz uzgodnienie finalnej wersji mechaniki </w:t>
+      </w:r>
+    </w:p>
+    <w:p>
+      <w:pPr>
+        <w:spacing w:line="360" w:lineRule="auto"/>
+        <w:rPr>
+          <w:bCs/>
+          <w:color w:val="auto"/>
+        </w:rPr>
+      </w:pPr>
+      <w:r>
+        <w:rPr>
+          <w:bCs/>
+          <w:color w:val="auto"/>
+        </w:rPr>
+        <w:t xml:space="preserve">Załącznik 6.3. Wdrożenie zaplanowanych zmian w projekt gry </w:t>
+      </w:r>
+    </w:p>
+    <w:p>
+      <w:pPr>
+        <w:spacing w:line="360" w:lineRule="auto"/>
+        <w:rPr>
+          <w:bCs/>
+          <w:color w:val="auto"/>
+        </w:rPr>
+      </w:pPr>
+      <w:r>
+        <w:rPr>
+          <w:bCs/>
+          <w:color w:val="auto"/>
+        </w:rPr>
+        <w:t xml:space="preserve">Załącznik 6.4. Test działania wprowadzanych zmian - raport z wykonanego testu </w:t>
+      </w:r>
+    </w:p>
+    <w:p>
+      <w:pPr>
+        <w:spacing w:line="360" w:lineRule="auto"/>
+        <w:rPr>
+          <w:bCs/>
+          <w:color w:val="auto"/>
+        </w:rPr>
+      </w:pPr>
+      <w:r>
+        <w:rPr>
+          <w:bCs/>
+          <w:color w:val="auto"/>
+        </w:rPr>
+        <w:t>Załącznik 7.1. Proces testowania produktu projektowego przez wszystkich członków</w:t>
+      </w:r>
+    </w:p>
+    <w:p>
+      <w:pPr>
+        <w:spacing w:line="360" w:lineRule="auto"/>
+        <w:rPr>
+          <w:bCs/>
+          <w:color w:val="auto"/>
+        </w:rPr>
+      </w:pPr>
+      <w:r>
+        <w:rPr>
+          <w:bCs/>
+          <w:color w:val="auto"/>
+        </w:rPr>
+        <w:t>Załącznik 7.2</w:t>
+      </w:r>
+      <w:r>
+        <w:rPr>
+          <w:bCs/>
+          <w:color w:val="auto"/>
+        </w:rPr>
+        <w:t>.</w:t>
+      </w:r>
+      <w:r>
+        <w:rPr>
+          <w:bCs/>
+          <w:color w:val="auto"/>
+        </w:rPr>
+        <w:t xml:space="preserve"> Raport błędów i opis sposobu ich rozwiązania</w:t>
+      </w:r>
+    </w:p>
+    <w:p>
+      <w:pPr>
+        <w:spacing w:line="360" w:lineRule="auto"/>
+        <w:rPr>
+          <w:bCs/>
+          <w:color w:val="auto"/>
+        </w:rPr>
+      </w:pPr>
+      <w:r>
+        <w:rPr>
+          <w:bCs/>
+          <w:color w:val="auto"/>
+        </w:rPr>
+        <w:t>Załącznik 7.3</w:t>
+      </w:r>
+      <w:r>
+        <w:rPr>
+          <w:bCs/>
+          <w:color w:val="auto"/>
+        </w:rPr>
+        <w:t>.</w:t>
+      </w:r>
+      <w:r>
+        <w:rPr>
+          <w:bCs/>
+          <w:color w:val="auto"/>
+        </w:rPr>
+        <w:t xml:space="preserve"> Wdrożenie poprawek, raport z pomyślnie przeprowadzonych testów</w:t>
+      </w:r>
+    </w:p>
+    <w:p>
+      <w:pPr>
+        <w:spacing w:line="360" w:lineRule="auto"/>
+        <w:rPr>
+          <w:bCs/>
+          <w:color w:val="auto"/>
+        </w:rPr>
+      </w:pPr>
+      <w:r>
+        <w:rPr>
+          <w:bCs/>
+          <w:color w:val="auto"/>
+        </w:rPr>
+        <w:t>Załącznik 8.1. Opis procesu eksportu projektu na docelowe platformy użytkowe</w:t>
+      </w:r>
+    </w:p>
+    <w:p>
+      <w:pPr>
+        <w:spacing w:after="200" w:line="276" w:lineRule="auto"/>
+        <w:rPr>
+          <w:bCs/>
+          <w:color w:val="auto"/>
+        </w:rPr>
+      </w:pPr>
+      <w:r>
+        <w:rPr>
+          <w:bCs/>
+          <w:color w:val="auto"/>
+        </w:rPr>
+        <w:br w:type="page"/>
+      </w:r>
+    </w:p>
+    <w:p>
+      <w:pPr>
+        <w:spacing w:line="360" w:lineRule="auto"/>
+        <w:rPr>
+          <w:bCs/>
+          <w:color w:val="auto"/>
+        </w:rPr>
+      </w:pPr>
+    </w:p>
+    <w:p>
+      <w:pPr>
+        <w:spacing w:line="360" w:lineRule="auto"/>
+        <w:rPr>
+          <w:b/>
+          <w:color w:val="auto"/>
+        </w:rPr>
+      </w:pPr>
+    </w:p>
+    <w:p>
+      <w:pPr>
+        <w:pStyle w:val="Nagwek1"/>
+      </w:pPr>
+    </w:p>
+    <w:p>
+      <w:pPr>
+        <w:pStyle w:val="Nagwek1"/>
+      </w:pPr>
+      <w:bookmarkStart w:id="11" w:name="_Toc30687411"/>
+      <w:r>
+        <w:t>ZAŁĄCZNIK</w:t>
+      </w:r>
+      <w:r>
+        <w:t>I</w:t>
       </w:r>
       <w:bookmarkEnd w:id="11"/>
-    </w:p>
-    <w:p>
-      <w:pPr>
-        <w:spacing w:line="360" w:lineRule="auto"/>
-        <w:rPr>
-          <w:bCs/>
-          <w:color w:val="auto"/>
-        </w:rPr>
-      </w:pPr>
-      <w:r>
-        <w:rPr>
-          <w:bCs/>
-          <w:color w:val="auto"/>
-        </w:rPr>
-        <w:t xml:space="preserve">Załącznik 1.1. Opis narzędzia GDevelop i jego funkcjonalność </w:t>
-      </w:r>
-    </w:p>
-    <w:p>
-      <w:pPr>
-        <w:spacing w:line="360" w:lineRule="auto"/>
-        <w:rPr>
-          <w:bCs/>
-          <w:color w:val="auto"/>
-        </w:rPr>
-      </w:pPr>
-      <w:r>
-        <w:rPr>
-          <w:bCs/>
-          <w:color w:val="auto"/>
-        </w:rPr>
-        <w:t xml:space="preserve">Załącznik 2.1. Problematyka projektu dyplomowego - Trudności w tworzeniu gier komputerowych </w:t>
-      </w:r>
-    </w:p>
-    <w:p>
-      <w:pPr>
-        <w:spacing w:line="360" w:lineRule="auto"/>
-        <w:rPr>
-          <w:bCs/>
-          <w:color w:val="auto"/>
-        </w:rPr>
-      </w:pPr>
-      <w:r>
-        <w:rPr>
-          <w:bCs/>
-          <w:color w:val="auto"/>
-        </w:rPr>
-        <w:t>Załącznik 3.1. Wniosek z rozpoznania</w:t>
-      </w:r>
-    </w:p>
-    <w:p>
-      <w:pPr>
-        <w:spacing w:line="360" w:lineRule="auto"/>
-        <w:rPr>
-          <w:bCs/>
-          <w:color w:val="auto"/>
-        </w:rPr>
-      </w:pPr>
-      <w:r>
-        <w:rPr>
-          <w:bCs/>
-          <w:color w:val="auto"/>
-        </w:rPr>
-        <w:t>Załącznik 3.2. Opis fabuły</w:t>
-      </w:r>
-    </w:p>
-    <w:p>
-      <w:pPr>
-        <w:spacing w:line="360" w:lineRule="auto"/>
-        <w:rPr>
-          <w:bCs/>
-          <w:color w:val="auto"/>
-        </w:rPr>
-      </w:pPr>
-      <w:r>
-        <w:rPr>
-          <w:bCs/>
-          <w:color w:val="auto"/>
-        </w:rPr>
-        <w:t xml:space="preserve">Załącznik 4.1. Baza wiedzy GDevelop </w:t>
-      </w:r>
-      <w:r>
-        <w:rPr>
-          <w:bCs/>
-          <w:color w:val="auto"/>
-        </w:rPr>
-        <w:t>-</w:t>
-      </w:r>
-      <w:r>
-        <w:rPr>
-          <w:bCs/>
-          <w:color w:val="auto"/>
-        </w:rPr>
-        <w:t xml:space="preserve"> oraz witryny tematyczne - przekrój znalezionych informacji</w:t>
-      </w:r>
-    </w:p>
-    <w:p>
-      <w:pPr>
-        <w:spacing w:line="360" w:lineRule="auto"/>
-        <w:rPr>
-          <w:bCs/>
-          <w:color w:val="auto"/>
-        </w:rPr>
-      </w:pPr>
-      <w:r>
-        <w:rPr>
-          <w:bCs/>
-          <w:color w:val="auto"/>
-        </w:rPr>
-        <w:t xml:space="preserve">Załącznik 5.1. Propozycja podstawowej szaty graficznej </w:t>
-      </w:r>
-    </w:p>
-    <w:p>
-      <w:pPr>
-        <w:spacing w:line="360" w:lineRule="auto"/>
-        <w:rPr>
-          <w:bCs/>
-          <w:color w:val="auto"/>
-        </w:rPr>
-      </w:pPr>
-      <w:r>
-        <w:rPr>
-          <w:bCs/>
-          <w:color w:val="auto"/>
-        </w:rPr>
-        <w:t>Załącznik 5.2. Odmienne warianty pierwotnego projektu</w:t>
-      </w:r>
-    </w:p>
-    <w:p>
-      <w:pPr>
-        <w:spacing w:line="360" w:lineRule="auto"/>
-        <w:rPr>
-          <w:bCs/>
-          <w:color w:val="auto"/>
-        </w:rPr>
-      </w:pPr>
-      <w:r>
-        <w:rPr>
-          <w:bCs/>
-          <w:color w:val="auto"/>
-        </w:rPr>
-        <w:t>Załącznik 5.3</w:t>
-      </w:r>
-      <w:r>
-        <w:rPr>
-          <w:bCs/>
-          <w:color w:val="auto"/>
-        </w:rPr>
-        <w:t>.</w:t>
-      </w:r>
-      <w:r>
-        <w:rPr>
-          <w:bCs/>
-          <w:color w:val="auto"/>
-        </w:rPr>
-        <w:t xml:space="preserve"> Wybór docelowej szaty graficznej </w:t>
-      </w:r>
-      <w:r>
-        <w:rPr>
-          <w:bCs/>
-          <w:color w:val="auto"/>
-        </w:rPr>
-        <w:t>-</w:t>
-      </w:r>
-      <w:r>
-        <w:rPr>
-          <w:bCs/>
-          <w:color w:val="auto"/>
-        </w:rPr>
-        <w:t xml:space="preserve"> proces wyboru </w:t>
-      </w:r>
-      <w:r>
-        <w:rPr>
-          <w:bCs/>
-          <w:color w:val="auto"/>
-        </w:rPr>
-        <w:t>-</w:t>
-      </w:r>
-      <w:r>
-        <w:rPr>
-          <w:bCs/>
-          <w:color w:val="auto"/>
-        </w:rPr>
-        <w:t xml:space="preserve"> argumentacja Załącznik 6.1. Propozycja scenariusza mechaniki i przebiegu gry </w:t>
-      </w:r>
-    </w:p>
-    <w:p>
-      <w:pPr>
-        <w:spacing w:line="360" w:lineRule="auto"/>
-        <w:rPr>
-          <w:bCs/>
-          <w:color w:val="auto"/>
-        </w:rPr>
-      </w:pPr>
-      <w:r>
-        <w:rPr>
-          <w:bCs/>
-          <w:color w:val="auto"/>
-        </w:rPr>
-        <w:t xml:space="preserve">Załącznik 6.2. Modyfikacja oraz uzgodnienie finalnej wersji mechaniki </w:t>
-      </w:r>
-    </w:p>
-    <w:p>
-      <w:pPr>
-        <w:spacing w:line="360" w:lineRule="auto"/>
-        <w:rPr>
-          <w:bCs/>
-          <w:color w:val="auto"/>
-        </w:rPr>
-      </w:pPr>
-      <w:r>
-        <w:rPr>
-          <w:bCs/>
-          <w:color w:val="auto"/>
-        </w:rPr>
-        <w:t xml:space="preserve">Załącznik 6.3. Wdrożenie zaplanowanych zmian w projekt gry </w:t>
-      </w:r>
-    </w:p>
-    <w:p>
-      <w:pPr>
-        <w:spacing w:line="360" w:lineRule="auto"/>
-        <w:rPr>
-          <w:bCs/>
-          <w:color w:val="auto"/>
-        </w:rPr>
-      </w:pPr>
-      <w:r>
-        <w:rPr>
-          <w:bCs/>
-          <w:color w:val="auto"/>
-        </w:rPr>
-        <w:t xml:space="preserve">Załącznik 6.4. Test działania wprowadzanych zmian - raport z wykonanego testu </w:t>
-      </w:r>
-    </w:p>
-    <w:p>
-      <w:pPr>
-        <w:spacing w:line="360" w:lineRule="auto"/>
-        <w:rPr>
-          <w:bCs/>
-          <w:color w:val="auto"/>
-        </w:rPr>
-      </w:pPr>
-      <w:r>
-        <w:rPr>
-          <w:bCs/>
-          <w:color w:val="auto"/>
-        </w:rPr>
-        <w:t>Załącznik 7.1. Proces testowania produktu projektowego przez wszystkich członków</w:t>
-      </w:r>
-    </w:p>
-    <w:p>
-      <w:pPr>
-        <w:spacing w:line="360" w:lineRule="auto"/>
-        <w:rPr>
-          <w:bCs/>
-          <w:color w:val="auto"/>
-        </w:rPr>
-      </w:pPr>
-      <w:r>
-        <w:rPr>
-          <w:bCs/>
-          <w:color w:val="auto"/>
-        </w:rPr>
-        <w:t>Załącznik 7.2</w:t>
-      </w:r>
-      <w:r>
-        <w:rPr>
-          <w:bCs/>
-          <w:color w:val="auto"/>
-        </w:rPr>
-        <w:t>.</w:t>
-      </w:r>
-      <w:r>
-        <w:rPr>
-          <w:bCs/>
-          <w:color w:val="auto"/>
-        </w:rPr>
-        <w:t xml:space="preserve"> Raport błędów i opis sposobu ich rozwiązania</w:t>
-      </w:r>
-    </w:p>
-    <w:p>
-      <w:pPr>
-        <w:spacing w:line="360" w:lineRule="auto"/>
-        <w:rPr>
-          <w:bCs/>
-          <w:color w:val="auto"/>
-        </w:rPr>
-      </w:pPr>
-      <w:r>
-        <w:rPr>
-          <w:bCs/>
-          <w:color w:val="auto"/>
-        </w:rPr>
-        <w:t>Załącznik 7.3</w:t>
-      </w:r>
-      <w:r>
-        <w:rPr>
-          <w:bCs/>
-          <w:color w:val="auto"/>
-        </w:rPr>
-        <w:t>.</w:t>
-      </w:r>
-      <w:r>
-        <w:rPr>
-          <w:bCs/>
-          <w:color w:val="auto"/>
-        </w:rPr>
-        <w:t xml:space="preserve"> Wdrożenie poprawek, raport z pomyślnie przeprowadzonych testów</w:t>
-      </w:r>
-    </w:p>
-    <w:p>
-      <w:pPr>
-        <w:spacing w:line="360" w:lineRule="auto"/>
-        <w:rPr>
-          <w:bCs/>
-          <w:color w:val="auto"/>
-        </w:rPr>
-      </w:pPr>
-      <w:r>
-        <w:rPr>
-          <w:bCs/>
-          <w:color w:val="auto"/>
-        </w:rPr>
-        <w:t>Załącznik 8.1. Opis procesu eksportu projektu na docelowe platformy użytkowe</w:t>
-      </w:r>
-    </w:p>
-    <w:p>
-      <w:pPr>
-        <w:spacing w:after="200" w:line="276" w:lineRule="auto"/>
-        <w:rPr>
-          <w:bCs/>
-          <w:color w:val="auto"/>
-        </w:rPr>
-      </w:pPr>
-      <w:r>
-        <w:rPr>
-          <w:bCs/>
-          <w:color w:val="auto"/>
-        </w:rPr>
-        <w:br w:type="page"/>
-      </w:r>
-    </w:p>
-    <w:p>
-      <w:pPr>
-        <w:spacing w:line="360" w:lineRule="auto"/>
-        <w:rPr>
-          <w:bCs/>
-          <w:color w:val="auto"/>
-        </w:rPr>
-      </w:pPr>
-    </w:p>
-    <w:p>
-      <w:pPr>
-        <w:spacing w:line="360" w:lineRule="auto"/>
-        <w:rPr>
-          <w:b/>
-          <w:color w:val="auto"/>
-        </w:rPr>
-      </w:pPr>
-    </w:p>
-    <w:p>
-      <w:pPr>
-        <w:pStyle w:val="Nagwek1"/>
-      </w:pPr>
-    </w:p>
-    <w:p>
-      <w:pPr>
-        <w:pStyle w:val="Nagwek1"/>
-      </w:pPr>
-      <w:bookmarkStart w:id="12" w:name="_Toc30687411"/>
-      <w:r>
-        <w:t>ZAŁĄCZNIK</w:t>
-      </w:r>
-      <w:r>
-        <w:t>I</w:t>
-      </w:r>
-      <w:bookmarkEnd w:id="12"/>
     </w:p>
     <w:p>
       <w:pPr>
@@ -8133,7 +8119,7 @@
       <w:pPr>
         <w:pStyle w:val="Nagwek2"/>
       </w:pPr>
-      <w:bookmarkStart w:id="13" w:name="_Toc30687412"/>
+      <w:bookmarkStart w:id="12" w:name="_Toc30687412"/>
       <w:r>
         <w:t xml:space="preserve">1.1. </w:t>
       </w:r>
@@ -8146,7 +8132,7 @@
       <w:r>
         <w:t>evelop i jego funkcjonalność</w:t>
       </w:r>
-      <w:bookmarkEnd w:id="13"/>
+      <w:bookmarkEnd w:id="12"/>
     </w:p>
     <w:p>
       <w:pPr>
@@ -8524,21 +8510,12 @@
           <w:color w:val="auto"/>
         </w:rPr>
       </w:pPr>
-      <w:proofErr w:type="spellStart"/>
-      <w:r>
-        <w:rPr>
-          <w:bCs/>
-          <w:color w:val="auto"/>
-        </w:rPr>
-        <w:t>View</w:t>
-      </w:r>
-      <w:proofErr w:type="spellEnd"/>
-      <w:r>
-        <w:rPr>
-          <w:bCs/>
-          <w:color w:val="auto"/>
-        </w:rPr>
-        <w:t>: Zakładka z widokami uruchamiające poszczególne elementy interfejsu tj. menadżera projektu, menadżera scen</w:t>
+      <w:r>
+        <w:rPr>
+          <w:bCs/>
+          <w:color w:val="auto"/>
+        </w:rPr>
+        <w:t>View: Zakładka z widokami uruchamiające poszczególne elementy interfejsu tj. menadżera projektu, menadżera scen</w:t>
       </w:r>
       <w:r>
         <w:rPr>
@@ -8576,21 +8553,12 @@
           <w:color w:val="auto"/>
         </w:rPr>
       </w:pPr>
-      <w:proofErr w:type="spellStart"/>
-      <w:r>
-        <w:rPr>
-          <w:bCs/>
-          <w:color w:val="auto"/>
-        </w:rPr>
-        <w:t>Window</w:t>
-      </w:r>
-      <w:proofErr w:type="spellEnd"/>
-      <w:r>
-        <w:rPr>
-          <w:bCs/>
-          <w:color w:val="auto"/>
-        </w:rPr>
-        <w:t>: Pozwala zminimalizować okno programu</w:t>
+      <w:r>
+        <w:rPr>
+          <w:bCs/>
+          <w:color w:val="auto"/>
+        </w:rPr>
+        <w:t>Window: Pozwala zminimalizować okno programu</w:t>
       </w:r>
       <w:r>
         <w:rPr>
@@ -9873,7 +9841,7 @@
           <w:szCs w:val="20"/>
         </w:rPr>
       </w:pPr>
-      <w:bookmarkStart w:id="14" w:name="_Hlk30614059"/>
+      <w:bookmarkStart w:id="13" w:name="_Hlk30614059"/>
       <w:r>
         <w:rPr>
           <w:bCs/>
@@ -9884,7 +9852,7 @@
         <w:t>Źródło: Opracowanie własne</w:t>
       </w:r>
     </w:p>
-    <w:bookmarkEnd w:id="14"/>
+    <w:bookmarkEnd w:id="13"/>
     <w:p>
       <w:pPr>
         <w:pStyle w:val="Akapitzlist"/>
@@ -10222,7 +10190,7 @@
           <w:szCs w:val="20"/>
         </w:rPr>
       </w:pPr>
-      <w:bookmarkStart w:id="15" w:name="_Hlk30616639"/>
+      <w:bookmarkStart w:id="14" w:name="_Hlk30616639"/>
       <w:r>
         <w:rPr>
           <w:bCs/>
@@ -10233,7 +10201,7 @@
         <w:t>Źródło: Opracowanie własne</w:t>
       </w:r>
     </w:p>
-    <w:bookmarkEnd w:id="15"/>
+    <w:bookmarkEnd w:id="14"/>
     <w:p>
       <w:pPr>
         <w:spacing w:line="360" w:lineRule="auto"/>
@@ -10323,7 +10291,6 @@
         </w:rPr>
         <w:t xml:space="preserve">tzw. </w:t>
       </w:r>
-      <w:proofErr w:type="spellStart"/>
       <w:r>
         <w:rPr>
           <w:i/>
@@ -10331,9 +10298,16 @@
           <w:color w:val="auto"/>
           <w:shd w:val="clear" w:color="auto" w:fill="FFFFFF"/>
         </w:rPr>
-        <w:t>Code</w:t>
-      </w:r>
-      <w:proofErr w:type="spellEnd"/>
+        <w:t xml:space="preserve">Code Smells </w:t>
+      </w:r>
+      <w:r>
+        <w:rPr>
+          <w:color w:val="auto"/>
+          <w:shd w:val="clear" w:color="auto" w:fill="FFFFFF"/>
+          <w:vertAlign w:val="superscript"/>
+        </w:rPr>
+        <w:footnoteReference w:id="1"/>
+      </w:r>
       <w:r>
         <w:rPr>
           <w:i/>
@@ -10343,7 +10317,13 @@
         </w:rPr>
         <w:t xml:space="preserve"> </w:t>
       </w:r>
-      <w:proofErr w:type="spellStart"/>
+      <w:r>
+        <w:rPr>
+          <w:color w:val="auto"/>
+          <w:shd w:val="clear" w:color="auto" w:fill="FFFFFF"/>
+        </w:rPr>
+        <w:t>(</w:t>
+      </w:r>
       <w:r>
         <w:rPr>
           <w:i/>
@@ -10351,9 +10331,30 @@
           <w:color w:val="auto"/>
           <w:shd w:val="clear" w:color="auto" w:fill="FFFFFF"/>
         </w:rPr>
-        <w:t>Smells</w:t>
-      </w:r>
-      <w:proofErr w:type="spellEnd"/>
+        <w:t>Duplicated code</w:t>
+      </w:r>
+      <w:r>
+        <w:rPr>
+          <w:color w:val="auto"/>
+          <w:shd w:val="clear" w:color="auto" w:fill="FFFFFF"/>
+        </w:rPr>
+        <w:t xml:space="preserve"> </w:t>
+      </w:r>
+      <w:r>
+        <w:rPr>
+          <w:color w:val="auto"/>
+          <w:shd w:val="clear" w:color="auto" w:fill="FFFFFF"/>
+          <w:vertAlign w:val="superscript"/>
+        </w:rPr>
+        <w:footnoteReference w:id="2"/>
+      </w:r>
+      <w:r>
+        <w:rPr>
+          <w:color w:val="auto"/>
+          <w:shd w:val="clear" w:color="auto" w:fill="FFFFFF"/>
+        </w:rPr>
+        <w:t xml:space="preserve"> oraz </w:t>
+      </w:r>
       <w:r>
         <w:rPr>
           <w:i/>
@@ -10361,116 +10362,8 @@
           <w:color w:val="auto"/>
           <w:shd w:val="clear" w:color="auto" w:fill="FFFFFF"/>
         </w:rPr>
-        <w:t xml:space="preserve"> </w:t>
-      </w:r>
-      <w:r>
-        <w:rPr>
-          <w:color w:val="auto"/>
-          <w:shd w:val="clear" w:color="auto" w:fill="FFFFFF"/>
-          <w:vertAlign w:val="superscript"/>
-        </w:rPr>
-        <w:footnoteReference w:id="1"/>
-      </w:r>
-      <w:r>
-        <w:rPr>
-          <w:i/>
-          <w:iCs/>
-          <w:color w:val="auto"/>
-          <w:shd w:val="clear" w:color="auto" w:fill="FFFFFF"/>
-        </w:rPr>
-        <w:t xml:space="preserve"> </w:t>
-      </w:r>
-      <w:r>
-        <w:rPr>
-          <w:color w:val="auto"/>
-          <w:shd w:val="clear" w:color="auto" w:fill="FFFFFF"/>
-        </w:rPr>
-        <w:t>(</w:t>
-      </w:r>
-      <w:proofErr w:type="spellStart"/>
-      <w:r>
-        <w:rPr>
-          <w:i/>
-          <w:iCs/>
-          <w:color w:val="auto"/>
-          <w:shd w:val="clear" w:color="auto" w:fill="FFFFFF"/>
-        </w:rPr>
-        <w:t>Duplicated</w:t>
-      </w:r>
-      <w:proofErr w:type="spellEnd"/>
-      <w:r>
-        <w:rPr>
-          <w:i/>
-          <w:iCs/>
-          <w:color w:val="auto"/>
-          <w:shd w:val="clear" w:color="auto" w:fill="FFFFFF"/>
-        </w:rPr>
-        <w:t xml:space="preserve"> </w:t>
-      </w:r>
-      <w:proofErr w:type="spellStart"/>
-      <w:r>
-        <w:rPr>
-          <w:i/>
-          <w:iCs/>
-          <w:color w:val="auto"/>
-          <w:shd w:val="clear" w:color="auto" w:fill="FFFFFF"/>
-        </w:rPr>
-        <w:t>code</w:t>
-      </w:r>
-      <w:proofErr w:type="spellEnd"/>
-      <w:r>
-        <w:rPr>
-          <w:color w:val="auto"/>
-          <w:shd w:val="clear" w:color="auto" w:fill="FFFFFF"/>
-        </w:rPr>
-        <w:t xml:space="preserve"> </w:t>
-      </w:r>
-      <w:r>
-        <w:rPr>
-          <w:color w:val="auto"/>
-          <w:shd w:val="clear" w:color="auto" w:fill="FFFFFF"/>
-          <w:vertAlign w:val="superscript"/>
-        </w:rPr>
-        <w:footnoteReference w:id="2"/>
-      </w:r>
-      <w:r>
-        <w:rPr>
-          <w:color w:val="auto"/>
-          <w:shd w:val="clear" w:color="auto" w:fill="FFFFFF"/>
-        </w:rPr>
-        <w:t xml:space="preserve"> oraz </w:t>
-      </w:r>
-      <w:proofErr w:type="spellStart"/>
-      <w:r>
-        <w:rPr>
-          <w:i/>
-          <w:iCs/>
-          <w:color w:val="auto"/>
-          <w:shd w:val="clear" w:color="auto" w:fill="FFFFFF"/>
-        </w:rPr>
-        <w:t>Shotgun</w:t>
-      </w:r>
-      <w:proofErr w:type="spellEnd"/>
-      <w:r>
-        <w:rPr>
-          <w:i/>
-          <w:iCs/>
-          <w:color w:val="auto"/>
-          <w:shd w:val="clear" w:color="auto" w:fill="FFFFFF"/>
-        </w:rPr>
-        <w:t xml:space="preserve"> </w:t>
-      </w:r>
-      <w:proofErr w:type="spellStart"/>
-      <w:r>
-        <w:rPr>
-          <w:i/>
-          <w:iCs/>
-          <w:color w:val="auto"/>
-          <w:shd w:val="clear" w:color="auto" w:fill="FFFFFF"/>
-        </w:rPr>
-        <w:t>surgery</w:t>
-      </w:r>
-      <w:proofErr w:type="spellEnd"/>
+        <w:t>Shotgun surgery</w:t>
+      </w:r>
       <w:r>
         <w:rPr>
           <w:color w:val="auto"/>
@@ -10506,39 +10399,7 @@
           <w:bCs/>
           <w:color w:val="auto"/>
         </w:rPr>
-        <w:t xml:space="preserve">Układy zewnętrzne: Podobnie jak zdarzenia zewnętrzne, możesz tworzyć generyczne poziomy i ponownie wykorzystywać część poziomów w układach zewnętrznych, a następnie ładować je do swoich scen ponownie unikając </w:t>
-      </w:r>
-      <w:proofErr w:type="spellStart"/>
-      <w:r>
-        <w:rPr>
-          <w:bCs/>
-          <w:color w:val="auto"/>
-        </w:rPr>
-        <w:t>Code</w:t>
-      </w:r>
-      <w:proofErr w:type="spellEnd"/>
-      <w:r>
-        <w:rPr>
-          <w:bCs/>
-          <w:color w:val="auto"/>
-        </w:rPr>
-        <w:t xml:space="preserve"> </w:t>
-      </w:r>
-      <w:proofErr w:type="spellStart"/>
-      <w:r>
-        <w:rPr>
-          <w:bCs/>
-          <w:color w:val="auto"/>
-        </w:rPr>
-        <w:t>Smells</w:t>
-      </w:r>
-      <w:proofErr w:type="spellEnd"/>
-      <w:r>
-        <w:rPr>
-          <w:bCs/>
-          <w:color w:val="auto"/>
-        </w:rPr>
-        <w:t>.</w:t>
+        <w:t>Układy zewnętrzne: Podobnie jak zdarzenia zewnętrzne, możesz tworzyć generyczne poziomy i ponownie wykorzystywać część poziomów w układach zewnętrznych, a następnie ładować je do swoich scen ponownie unikając Code Smells.</w:t>
       </w:r>
     </w:p>
     <w:p>
@@ -10570,12 +10431,12 @@
       <w:r>
         <w:br w:type="page"/>
       </w:r>
-      <w:bookmarkStart w:id="16" w:name="_Toc30687413"/>
+      <w:bookmarkStart w:id="15" w:name="_Toc30687413"/>
       <w:r>
         <w:lastRenderedPageBreak/>
         <w:t>2.1. Problematyka projektu dyplomowego - Trudności w tworzeniu gier komputerowych</w:t>
       </w:r>
-      <w:bookmarkEnd w:id="16"/>
+      <w:bookmarkEnd w:id="15"/>
     </w:p>
     <w:p>
       <w:pPr>
@@ -10629,7 +10490,7 @@
       <w:pPr>
         <w:pStyle w:val="Akapitzlist"/>
         <w:numPr>
-          <w:ilvl w:val="1"/>
+          <w:ilvl w:val="0"/>
           <w:numId w:val="19"/>
         </w:numPr>
         <w:spacing w:line="360" w:lineRule="auto"/>
@@ -10649,7 +10510,7 @@
       <w:pPr>
         <w:pStyle w:val="Akapitzlist"/>
         <w:numPr>
-          <w:ilvl w:val="1"/>
+          <w:ilvl w:val="0"/>
           <w:numId w:val="19"/>
         </w:numPr>
         <w:spacing w:line="360" w:lineRule="auto"/>
@@ -10675,7 +10536,7 @@
       <w:pPr>
         <w:pStyle w:val="Akapitzlist"/>
         <w:numPr>
-          <w:ilvl w:val="1"/>
+          <w:ilvl w:val="0"/>
           <w:numId w:val="19"/>
         </w:numPr>
         <w:spacing w:line="360" w:lineRule="auto"/>
@@ -10701,7 +10562,7 @@
       <w:pPr>
         <w:pStyle w:val="Akapitzlist"/>
         <w:numPr>
-          <w:ilvl w:val="1"/>
+          <w:ilvl w:val="0"/>
           <w:numId w:val="19"/>
         </w:numPr>
         <w:spacing w:line="360" w:lineRule="auto"/>
@@ -10753,7 +10614,240 @@
       <w:pPr>
         <w:pStyle w:val="Akapitzlist"/>
         <w:numPr>
-          <w:ilvl w:val="1"/>
+          <w:ilvl w:val="0"/>
+          <w:numId w:val="30"/>
+        </w:numPr>
+        <w:spacing w:line="360" w:lineRule="auto"/>
+        <w:jc w:val="both"/>
+        <w:rPr>
+          <w:color w:val="auto"/>
+        </w:rPr>
+      </w:pPr>
+      <w:r>
+        <w:rPr>
+          <w:color w:val="auto"/>
+        </w:rPr>
+        <w:t>Środowisko deweloperskie,</w:t>
+      </w:r>
+    </w:p>
+    <w:p>
+      <w:pPr>
+        <w:pStyle w:val="Akapitzlist"/>
+        <w:numPr>
+          <w:ilvl w:val="0"/>
+          <w:numId w:val="30"/>
+        </w:numPr>
+        <w:spacing w:line="360" w:lineRule="auto"/>
+        <w:jc w:val="both"/>
+        <w:rPr>
+          <w:color w:val="auto"/>
+        </w:rPr>
+      </w:pPr>
+      <w:r>
+        <w:rPr>
+          <w:color w:val="auto"/>
+        </w:rPr>
+        <w:t>Narzędzie kontrolujące fazy życia projektu,</w:t>
+      </w:r>
+    </w:p>
+    <w:p>
+      <w:pPr>
+        <w:pStyle w:val="Akapitzlist"/>
+        <w:numPr>
+          <w:ilvl w:val="0"/>
+          <w:numId w:val="30"/>
+        </w:numPr>
+        <w:spacing w:line="360" w:lineRule="auto"/>
+        <w:jc w:val="both"/>
+        <w:rPr>
+          <w:color w:val="auto"/>
+        </w:rPr>
+      </w:pPr>
+      <w:r>
+        <w:rPr>
+          <w:color w:val="auto"/>
+        </w:rPr>
+        <w:t>Platformę do przechowywania i wersjonowania poszczególnych etapów projektu</w:t>
+      </w:r>
+      <w:r>
+        <w:rPr>
+          <w:color w:val="auto"/>
+        </w:rPr>
+        <w:t>,</w:t>
+      </w:r>
+    </w:p>
+    <w:p>
+      <w:pPr>
+        <w:pStyle w:val="Akapitzlist"/>
+        <w:numPr>
+          <w:ilvl w:val="0"/>
+          <w:numId w:val="30"/>
+        </w:numPr>
+        <w:spacing w:line="360" w:lineRule="auto"/>
+        <w:jc w:val="both"/>
+        <w:rPr>
+          <w:color w:val="auto"/>
+        </w:rPr>
+      </w:pPr>
+      <w:r>
+        <w:rPr>
+          <w:color w:val="auto"/>
+        </w:rPr>
+        <w:t>Narzędzia do formalnej formy komunikacji (W przypadku projektów grupowych lub sponsorowanych)</w:t>
+      </w:r>
+      <w:r>
+        <w:rPr>
+          <w:color w:val="auto"/>
+        </w:rPr>
+        <w:t>.</w:t>
+      </w:r>
+    </w:p>
+    <w:p>
+      <w:pPr>
+        <w:spacing w:line="360" w:lineRule="auto"/>
+        <w:ind w:left="284" w:firstLine="424"/>
+        <w:jc w:val="both"/>
+        <w:rPr>
+          <w:color w:val="auto"/>
+        </w:rPr>
+      </w:pPr>
+      <w:r>
+        <w:rPr>
+          <w:color w:val="auto"/>
+        </w:rPr>
+        <w:t xml:space="preserve">Po skompletowaniu poszczególnych narzędzi projektu należy przystąpić do właściwego procesu tworzenia projektu gry. </w:t>
+      </w:r>
+    </w:p>
+    <w:p>
+      <w:pPr>
+        <w:spacing w:line="360" w:lineRule="auto"/>
+        <w:ind w:left="284" w:firstLine="424"/>
+        <w:jc w:val="both"/>
+        <w:rPr>
+          <w:color w:val="auto"/>
+        </w:rPr>
+      </w:pPr>
+      <w:r>
+        <w:rPr>
+          <w:color w:val="auto"/>
+        </w:rPr>
+        <w:t>Problemy, które można napotkać w trakcie tworzenia to w dużej mierze implementacja procesu związana z mechanika gry na przykład:</w:t>
+      </w:r>
+    </w:p>
+    <w:p>
+      <w:pPr>
+        <w:pStyle w:val="Akapitzlist"/>
+        <w:numPr>
+          <w:ilvl w:val="0"/>
+          <w:numId w:val="31"/>
+        </w:numPr>
+        <w:spacing w:line="360" w:lineRule="auto"/>
+        <w:jc w:val="both"/>
+        <w:rPr>
+          <w:color w:val="auto"/>
+        </w:rPr>
+      </w:pPr>
+      <w:r>
+        <w:rPr>
+          <w:color w:val="auto"/>
+        </w:rPr>
+        <w:t xml:space="preserve">Tworzenie i konfiguracja parametrów zdarzeń (ang. </w:t>
+      </w:r>
+      <w:proofErr w:type="spellStart"/>
+      <w:r>
+        <w:rPr>
+          <w:color w:val="auto"/>
+        </w:rPr>
+        <w:t>events</w:t>
+      </w:r>
+      <w:proofErr w:type="spellEnd"/>
+      <w:r>
+        <w:rPr>
+          <w:color w:val="auto"/>
+        </w:rPr>
+        <w:t xml:space="preserve">) odpowiadających za czynności postaci w zależności od zaistniałej sytuacji, </w:t>
+      </w:r>
+    </w:p>
+    <w:p>
+      <w:pPr>
+        <w:pStyle w:val="Akapitzlist"/>
+        <w:numPr>
+          <w:ilvl w:val="0"/>
+          <w:numId w:val="31"/>
+        </w:numPr>
+        <w:spacing w:line="360" w:lineRule="auto"/>
+        <w:jc w:val="both"/>
+        <w:rPr>
+          <w:color w:val="auto"/>
+        </w:rPr>
+      </w:pPr>
+      <w:r>
+        <w:rPr>
+          <w:color w:val="auto"/>
+        </w:rPr>
+        <w:t xml:space="preserve">Opracowanie postaci, jej animacji, a także zachowań w otoczeniu poszczególnych elementów gry. </w:t>
+      </w:r>
+    </w:p>
+    <w:p>
+      <w:pPr>
+        <w:spacing w:line="360" w:lineRule="auto"/>
+        <w:ind w:left="284" w:firstLine="424"/>
+        <w:jc w:val="both"/>
+        <w:rPr>
+          <w:color w:val="auto"/>
+        </w:rPr>
+      </w:pPr>
+      <w:r>
+        <w:rPr>
+          <w:color w:val="auto"/>
+        </w:rPr>
+        <w:lastRenderedPageBreak/>
+        <w:t xml:space="preserve">Oprócz tego niezwykle ważnym dla efektu końcowego aspektem jest zaprojektowanie odpowiedniej szaty graficznej, wliczając w to wszystkie dostępne dla graczy wizualne elementy gry. </w:t>
+      </w:r>
+    </w:p>
+    <w:p>
+      <w:pPr>
+        <w:spacing w:line="360" w:lineRule="auto"/>
+        <w:ind w:left="284" w:firstLine="424"/>
+        <w:jc w:val="both"/>
+        <w:rPr>
+          <w:color w:val="auto"/>
+        </w:rPr>
+      </w:pPr>
+      <w:r>
+        <w:rPr>
+          <w:color w:val="auto"/>
+        </w:rPr>
+        <w:t>Dodatkowo w momencie samego procesu tworzenia, a także po jego ukończeniu należy przeprowadzić odpowiednie dla każdego etapu testy produkcyjne. Testy te powinny zakończyć się odpowiednim raportem opisującym ich wynik, a także w razie jakichkolwiek błędów możliwe propozycje ich rozwiązania.</w:t>
+      </w:r>
+    </w:p>
+    <w:p>
+      <w:pPr>
+        <w:spacing w:line="360" w:lineRule="auto"/>
+        <w:ind w:left="656" w:firstLine="52"/>
+        <w:jc w:val="both"/>
+        <w:rPr>
+          <w:color w:val="auto"/>
+        </w:rPr>
+      </w:pPr>
+      <w:r>
+        <w:rPr>
+          <w:color w:val="auto"/>
+        </w:rPr>
+        <w:t>Końcowym etapami są</w:t>
+      </w:r>
+      <w:r>
+        <w:rPr>
+          <w:color w:val="auto"/>
+        </w:rPr>
+        <w:t>:</w:t>
+      </w:r>
+    </w:p>
+    <w:p>
+      <w:pPr>
+        <w:pStyle w:val="Akapitzlist"/>
+        <w:numPr>
+          <w:ilvl w:val="0"/>
           <w:numId w:val="19"/>
         </w:numPr>
         <w:spacing w:line="360" w:lineRule="auto"/>
@@ -10766,14 +10860,14 @@
         <w:rPr>
           <w:color w:val="auto"/>
         </w:rPr>
-        <w:t>Środowisko deweloperskie,</w:t>
+        <w:t>Eksport pliku projektowego na konkretne platformy użytkowe,</w:t>
       </w:r>
     </w:p>
     <w:p>
       <w:pPr>
         <w:pStyle w:val="Akapitzlist"/>
         <w:numPr>
-          <w:ilvl w:val="1"/>
+          <w:ilvl w:val="0"/>
           <w:numId w:val="19"/>
         </w:numPr>
         <w:spacing w:line="360" w:lineRule="auto"/>
@@ -10786,14 +10880,20 @@
         <w:rPr>
           <w:color w:val="auto"/>
         </w:rPr>
-        <w:t>Narzędzie kontrolujące fazy życia projektu,</w:t>
+        <w:t>Przeprowadzenie po raz kolejny testów wykonanych już na docelowych platformach oraz ewentualna naprawa wykrytych błędów</w:t>
+      </w:r>
+      <w:r>
+        <w:rPr>
+          <w:color w:val="auto"/>
+        </w:rPr>
+        <w:t>,</w:t>
       </w:r>
     </w:p>
     <w:p>
       <w:pPr>
         <w:pStyle w:val="Akapitzlist"/>
         <w:numPr>
-          <w:ilvl w:val="1"/>
+          <w:ilvl w:val="0"/>
           <w:numId w:val="19"/>
         </w:numPr>
         <w:spacing w:line="360" w:lineRule="auto"/>
@@ -10806,23 +10906,13 @@
         <w:rPr>
           <w:color w:val="auto"/>
         </w:rPr>
-        <w:t>Platformę do przechowywania i wersjonowania poszczególnych etapów projektu</w:t>
-      </w:r>
-      <w:r>
-        <w:rPr>
-          <w:color w:val="auto"/>
-        </w:rPr>
-        <w:t>,</w:t>
-      </w:r>
-    </w:p>
-    <w:p>
-      <w:pPr>
-        <w:pStyle w:val="Akapitzlist"/>
-        <w:numPr>
-          <w:ilvl w:val="1"/>
-          <w:numId w:val="19"/>
-        </w:numPr>
-        <w:spacing w:line="360" w:lineRule="auto"/>
+        <w:t xml:space="preserve">Opracowanie dokumentacji projektowej. </w:t>
+      </w:r>
+    </w:p>
+    <w:p>
+      <w:pPr>
+        <w:spacing w:line="360" w:lineRule="auto"/>
+        <w:ind w:left="360" w:firstLine="348"/>
         <w:jc w:val="both"/>
         <w:rPr>
           <w:color w:val="auto"/>
@@ -10832,245 +10922,6 @@
         <w:rPr>
           <w:color w:val="auto"/>
         </w:rPr>
-        <w:t>Narzędzia do formalnej formy komunikacji (W przypadku projektów grupowych lub sponsorowanych)</w:t>
-      </w:r>
-      <w:r>
-        <w:rPr>
-          <w:color w:val="auto"/>
-        </w:rPr>
-        <w:t>.</w:t>
-      </w:r>
-    </w:p>
-    <w:p>
-      <w:pPr>
-        <w:spacing w:line="360" w:lineRule="auto"/>
-        <w:ind w:left="284" w:firstLine="424"/>
-        <w:jc w:val="both"/>
-        <w:rPr>
-          <w:color w:val="auto"/>
-        </w:rPr>
-      </w:pPr>
-      <w:r>
-        <w:rPr>
-          <w:color w:val="auto"/>
-        </w:rPr>
-        <w:t xml:space="preserve">Po skompletowaniu poszczególnych narzędzi projektu należy przystąpić do właściwego procesu tworzenia projektu gry. </w:t>
-      </w:r>
-    </w:p>
-    <w:p>
-      <w:pPr>
-        <w:spacing w:line="360" w:lineRule="auto"/>
-        <w:ind w:left="284" w:firstLine="424"/>
-        <w:jc w:val="both"/>
-        <w:rPr>
-          <w:color w:val="auto"/>
-        </w:rPr>
-      </w:pPr>
-      <w:r>
-        <w:rPr>
-          <w:color w:val="auto"/>
-        </w:rPr>
-        <w:t>Problemy, które można napotkać w trakcie tworzenia to w dużej mierze implementacja procesu związana z mechanika gry na przykład:</w:t>
-      </w:r>
-    </w:p>
-    <w:p>
-      <w:pPr>
-        <w:pStyle w:val="Akapitzlist"/>
-        <w:numPr>
-          <w:ilvl w:val="1"/>
-          <w:numId w:val="19"/>
-        </w:numPr>
-        <w:spacing w:line="360" w:lineRule="auto"/>
-        <w:jc w:val="both"/>
-        <w:rPr>
-          <w:color w:val="auto"/>
-        </w:rPr>
-      </w:pPr>
-      <w:r>
-        <w:rPr>
-          <w:color w:val="auto"/>
-        </w:rPr>
-        <w:t xml:space="preserve">Tworzenie i konfiguracja parametrów zdarzeń (ang. </w:t>
-      </w:r>
-      <w:proofErr w:type="spellStart"/>
-      <w:r>
-        <w:rPr>
-          <w:color w:val="auto"/>
-        </w:rPr>
-        <w:t>events</w:t>
-      </w:r>
-      <w:proofErr w:type="spellEnd"/>
-      <w:r>
-        <w:rPr>
-          <w:color w:val="auto"/>
-        </w:rPr>
-        <w:t xml:space="preserve">) odpowiadających za czynności postaci w zależności od zaistniałej sytuacji, </w:t>
-      </w:r>
-    </w:p>
-    <w:p>
-      <w:pPr>
-        <w:pStyle w:val="Akapitzlist"/>
-        <w:numPr>
-          <w:ilvl w:val="1"/>
-          <w:numId w:val="19"/>
-        </w:numPr>
-        <w:spacing w:line="360" w:lineRule="auto"/>
-        <w:jc w:val="both"/>
-        <w:rPr>
-          <w:color w:val="auto"/>
-        </w:rPr>
-      </w:pPr>
-      <w:r>
-        <w:rPr>
-          <w:color w:val="auto"/>
-        </w:rPr>
-        <w:lastRenderedPageBreak/>
-        <w:t xml:space="preserve">Opracowanie postaci, jej animacji, a także zachowań w otoczeniu poszczególnych elementów gry. </w:t>
-      </w:r>
-    </w:p>
-    <w:p>
-      <w:pPr>
-        <w:spacing w:line="360" w:lineRule="auto"/>
-        <w:ind w:left="284" w:firstLine="424"/>
-        <w:jc w:val="both"/>
-        <w:rPr>
-          <w:color w:val="auto"/>
-        </w:rPr>
-      </w:pPr>
-      <w:r>
-        <w:rPr>
-          <w:color w:val="auto"/>
-        </w:rPr>
-        <w:t xml:space="preserve">Oprócz tego niezwykle ważnym dla efektu końcowego aspektem jest zaprojektowanie odpowiedniej szaty graficznej, wliczając w to wszystkie dostępne dla graczy wizualne elementy gry. </w:t>
-      </w:r>
-    </w:p>
-    <w:p>
-      <w:pPr>
-        <w:spacing w:line="360" w:lineRule="auto"/>
-        <w:ind w:left="284" w:firstLine="424"/>
-        <w:jc w:val="both"/>
-        <w:rPr>
-          <w:color w:val="auto"/>
-        </w:rPr>
-      </w:pPr>
-      <w:r>
-        <w:rPr>
-          <w:color w:val="auto"/>
-        </w:rPr>
-        <w:t>Dodatkowo w momencie samego procesu tworzenia, a także po jego ukończeniu należy przeprowadzić odpowiednie dla każdego etapu testy produkcyjne. Testy te powinny zakończyć się odpowiednim raportem opisującym ich wynik, a także w razie jakichkolwiek błędów możliwe propozycje ich rozwiązania.</w:t>
-      </w:r>
-    </w:p>
-    <w:p>
-      <w:pPr>
-        <w:spacing w:line="360" w:lineRule="auto"/>
-        <w:ind w:left="284" w:firstLine="424"/>
-        <w:jc w:val="both"/>
-        <w:rPr>
-          <w:color w:val="auto"/>
-        </w:rPr>
-      </w:pPr>
-      <w:r>
-        <w:rPr>
-          <w:color w:val="auto"/>
-        </w:rPr>
-        <w:t xml:space="preserve"> Końcowym etapami są</w:t>
-      </w:r>
-      <w:r>
-        <w:rPr>
-          <w:color w:val="auto"/>
-        </w:rPr>
-        <w:t>:</w:t>
-      </w:r>
-    </w:p>
-    <w:p>
-      <w:pPr>
-        <w:pStyle w:val="Akapitzlist"/>
-        <w:numPr>
-          <w:ilvl w:val="1"/>
-          <w:numId w:val="19"/>
-        </w:numPr>
-        <w:spacing w:line="360" w:lineRule="auto"/>
-        <w:jc w:val="both"/>
-        <w:rPr>
-          <w:color w:val="auto"/>
-        </w:rPr>
-      </w:pPr>
-      <w:r>
-        <w:rPr>
-          <w:color w:val="auto"/>
-        </w:rPr>
-        <w:t>Eksport pliku projektowego na konkretne platformy użytkowe,</w:t>
-      </w:r>
-    </w:p>
-    <w:p>
-      <w:pPr>
-        <w:pStyle w:val="Akapitzlist"/>
-        <w:numPr>
-          <w:ilvl w:val="1"/>
-          <w:numId w:val="19"/>
-        </w:numPr>
-        <w:spacing w:line="360" w:lineRule="auto"/>
-        <w:jc w:val="both"/>
-        <w:rPr>
-          <w:color w:val="auto"/>
-        </w:rPr>
-      </w:pPr>
-      <w:r>
-        <w:rPr>
-          <w:color w:val="auto"/>
-        </w:rPr>
-        <w:t>Przeprowadzenie po raz kolejny testów wykonanych już na docelowych platformach oraz ewentualna naprawa wykrytych błędów</w:t>
-      </w:r>
-      <w:r>
-        <w:rPr>
-          <w:color w:val="auto"/>
-        </w:rPr>
-        <w:t>,</w:t>
-      </w:r>
-    </w:p>
-    <w:p>
-      <w:pPr>
-        <w:pStyle w:val="Akapitzlist"/>
-        <w:numPr>
-          <w:ilvl w:val="1"/>
-          <w:numId w:val="19"/>
-        </w:numPr>
-        <w:spacing w:line="360" w:lineRule="auto"/>
-        <w:jc w:val="both"/>
-        <w:rPr>
-          <w:color w:val="auto"/>
-        </w:rPr>
-      </w:pPr>
-      <w:r>
-        <w:rPr>
-          <w:color w:val="auto"/>
-        </w:rPr>
-        <w:t xml:space="preserve">Opracowanie dokumentacji projektowej. </w:t>
-      </w:r>
-    </w:p>
-    <w:p>
-      <w:pPr>
-        <w:spacing w:line="360" w:lineRule="auto"/>
-        <w:ind w:left="284" w:firstLine="424"/>
-        <w:jc w:val="both"/>
-        <w:rPr>
-          <w:color w:val="auto"/>
-        </w:rPr>
-      </w:pPr>
-    </w:p>
-    <w:p>
-      <w:pPr>
-        <w:spacing w:line="360" w:lineRule="auto"/>
-        <w:ind w:left="284" w:firstLine="424"/>
-        <w:jc w:val="both"/>
-        <w:rPr>
-          <w:color w:val="auto"/>
-        </w:rPr>
-      </w:pPr>
-      <w:r>
-        <w:rPr>
-          <w:color w:val="auto"/>
-        </w:rPr>
         <w:t>Opracowanie dokumentacji projektowej powinno odbyć w taki sposób, aby osoby, niezwiązane z projektem w przyszłości miały możliwość rozbudowania i kontynuacji projektu.</w:t>
       </w:r>
     </w:p>
@@ -11092,7 +10943,7 @@
       <w:pPr>
         <w:pStyle w:val="Nagwek2"/>
       </w:pPr>
-      <w:bookmarkStart w:id="17" w:name="_Toc30687414"/>
+      <w:bookmarkStart w:id="16" w:name="_Toc30687414"/>
       <w:r>
         <w:lastRenderedPageBreak/>
         <w:t xml:space="preserve">7.1. </w:t>
@@ -11100,7 +10951,7 @@
       <w:r>
         <w:t>Proces testowania produktu projektowego przez wszystkich członków</w:t>
       </w:r>
-      <w:bookmarkEnd w:id="17"/>
+      <w:bookmarkEnd w:id="16"/>
     </w:p>
     <w:p>
       <w:pPr>
@@ -11300,7 +11151,7 @@
           <w:szCs w:val="20"/>
         </w:rPr>
       </w:pPr>
-      <w:bookmarkStart w:id="18" w:name="_Hlk30616909"/>
+      <w:bookmarkStart w:id="17" w:name="_Hlk30616909"/>
       <w:r>
         <w:rPr>
           <w:bCs/>
@@ -11311,7 +11162,7 @@
         <w:t>Źródło: Opracowanie własne</w:t>
       </w:r>
     </w:p>
-    <w:bookmarkEnd w:id="18"/>
+    <w:bookmarkEnd w:id="17"/>
     <w:p>
       <w:pPr>
         <w:spacing w:after="200" w:line="276" w:lineRule="auto"/>
@@ -11542,7 +11393,7 @@
           <w:szCs w:val="20"/>
         </w:rPr>
       </w:pPr>
-      <w:bookmarkStart w:id="19" w:name="_Hlk30617761"/>
+      <w:bookmarkStart w:id="18" w:name="_Hlk30617761"/>
       <w:r>
         <w:rPr>
           <w:bCs/>
@@ -11553,7 +11404,7 @@
         <w:t>Źródło: Opracowanie własne</w:t>
       </w:r>
     </w:p>
-    <w:bookmarkEnd w:id="19"/>
+    <w:bookmarkEnd w:id="18"/>
     <w:p>
       <w:pPr>
         <w:spacing w:line="360" w:lineRule="auto"/>
@@ -11569,7 +11420,7 @@
       <w:pPr>
         <w:pStyle w:val="Nagwek2"/>
       </w:pPr>
-      <w:bookmarkStart w:id="20" w:name="_Toc30687415"/>
+      <w:bookmarkStart w:id="19" w:name="_Toc30687415"/>
       <w:r>
         <w:t>7.2.</w:t>
       </w:r>
@@ -11579,7 +11430,7 @@
       <w:r>
         <w:t>Raport błędów i opis sposobu ich rozwiązania</w:t>
       </w:r>
-      <w:bookmarkEnd w:id="20"/>
+      <w:bookmarkEnd w:id="19"/>
     </w:p>
     <w:p>
       <w:pPr>
@@ -11636,7 +11487,7 @@
       <w:pPr>
         <w:pStyle w:val="Akapitzlist"/>
         <w:numPr>
-          <w:ilvl w:val="1"/>
+          <w:ilvl w:val="0"/>
           <w:numId w:val="19"/>
         </w:numPr>
         <w:spacing w:line="360" w:lineRule="auto"/>
@@ -11656,7 +11507,7 @@
       <w:pPr>
         <w:pStyle w:val="Akapitzlist"/>
         <w:numPr>
-          <w:ilvl w:val="1"/>
+          <w:ilvl w:val="0"/>
           <w:numId w:val="19"/>
         </w:numPr>
         <w:spacing w:line="360" w:lineRule="auto"/>
@@ -11676,7 +11527,7 @@
       <w:pPr>
         <w:pStyle w:val="Akapitzlist"/>
         <w:numPr>
-          <w:ilvl w:val="1"/>
+          <w:ilvl w:val="0"/>
           <w:numId w:val="19"/>
         </w:numPr>
         <w:spacing w:line="360" w:lineRule="auto"/>
@@ -11696,7 +11547,7 @@
       <w:pPr>
         <w:pStyle w:val="Akapitzlist"/>
         <w:numPr>
-          <w:ilvl w:val="1"/>
+          <w:ilvl w:val="0"/>
           <w:numId w:val="19"/>
         </w:numPr>
         <w:spacing w:line="360" w:lineRule="auto"/>
@@ -11716,7 +11567,7 @@
       <w:pPr>
         <w:pStyle w:val="Akapitzlist"/>
         <w:numPr>
-          <w:ilvl w:val="1"/>
+          <w:ilvl w:val="0"/>
           <w:numId w:val="19"/>
         </w:numPr>
         <w:spacing w:line="360" w:lineRule="auto"/>
@@ -11741,6 +11592,18 @@
           <w:color w:val="auto"/>
         </w:rPr>
       </w:pPr>
+      <w:r>
+        <w:rPr>
+          <w:color w:val="auto"/>
+        </w:rPr>
+        <w:t>Dodatkowo, skala problemu która wyznacza rangę problemu może przybrać następujące wartości</w:t>
+      </w:r>
+      <w:r>
+        <w:rPr>
+          <w:color w:val="auto"/>
+        </w:rPr>
+        <w:t>:</w:t>
+      </w:r>
     </w:p>
     <w:p>
       <w:pPr>
@@ -11751,34 +11614,12 @@
           <w:color w:val="auto"/>
         </w:rPr>
       </w:pPr>
-      <w:r>
-        <w:rPr>
-          <w:color w:val="auto"/>
-        </w:rPr>
-        <w:t>Dodatkowo, skala problemu która wyznacza rangę problemu może przybrać następujące wartości</w:t>
-      </w:r>
-      <w:r>
-        <w:rPr>
-          <w:color w:val="auto"/>
-        </w:rPr>
-        <w:t>:</w:t>
-      </w:r>
-    </w:p>
-    <w:p>
-      <w:pPr>
-        <w:spacing w:line="360" w:lineRule="auto"/>
-        <w:ind w:left="284" w:firstLine="424"/>
-        <w:jc w:val="both"/>
-        <w:rPr>
-          <w:color w:val="auto"/>
-        </w:rPr>
-      </w:pPr>
     </w:p>
     <w:p>
       <w:pPr>
         <w:pStyle w:val="Akapitzlist"/>
         <w:numPr>
-          <w:ilvl w:val="1"/>
+          <w:ilvl w:val="0"/>
           <w:numId w:val="19"/>
         </w:numPr>
         <w:spacing w:line="360" w:lineRule="auto"/>
@@ -11791,6 +11632,7 @@
         <w:rPr>
           <w:color w:val="auto"/>
         </w:rPr>
+        <w:lastRenderedPageBreak/>
         <w:t xml:space="preserve">Problem globalny – (Kolor: czerwony) Najpoważniejsze problemy, wpływające na całą rozgrywkę Należy je rozwiązywać w pierwszej kolejności. </w:t>
       </w:r>
     </w:p>
@@ -11798,7 +11640,7 @@
       <w:pPr>
         <w:pStyle w:val="Akapitzlist"/>
         <w:numPr>
-          <w:ilvl w:val="1"/>
+          <w:ilvl w:val="0"/>
           <w:numId w:val="19"/>
         </w:numPr>
         <w:spacing w:line="360" w:lineRule="auto"/>
@@ -11818,7 +11660,7 @@
       <w:pPr>
         <w:pStyle w:val="Akapitzlist"/>
         <w:numPr>
-          <w:ilvl w:val="1"/>
+          <w:ilvl w:val="0"/>
           <w:numId w:val="19"/>
         </w:numPr>
         <w:spacing w:line="360" w:lineRule="auto"/>
@@ -11843,7 +11685,7 @@
           <w:color w:val="auto"/>
         </w:rPr>
       </w:pPr>
-      <w:bookmarkStart w:id="21" w:name="_Hlk30618172"/>
+      <w:bookmarkStart w:id="20" w:name="_Hlk30618172"/>
       <w:r>
         <w:rPr>
           <w:b/>
@@ -11869,7 +11711,7 @@
         <w:t>Raport z przeprowadzonych testów i wstępna analiza</w:t>
       </w:r>
     </w:p>
-    <w:bookmarkEnd w:id="21"/>
+    <w:bookmarkEnd w:id="20"/>
     <w:p>
       <w:pPr>
         <w:pStyle w:val="Legenda"/>
@@ -12038,7 +11880,7 @@
           <w:szCs w:val="20"/>
         </w:rPr>
       </w:pPr>
-      <w:bookmarkStart w:id="22" w:name="_Hlk30618102"/>
+      <w:bookmarkStart w:id="21" w:name="_Hlk30618102"/>
       <w:r>
         <w:rPr>
           <w:bCs/>
@@ -12053,18 +11895,18 @@
       <w:pPr>
         <w:pStyle w:val="Nagwek2"/>
       </w:pPr>
-      <w:bookmarkStart w:id="23" w:name="_Toc30687416"/>
+      <w:bookmarkStart w:id="22" w:name="_Toc30687416"/>
+      <w:bookmarkEnd w:id="21"/>
+      <w:r>
+        <w:t>7.3.</w:t>
+      </w:r>
+      <w:r>
+        <w:t xml:space="preserve"> </w:t>
+      </w:r>
+      <w:r>
+        <w:t>Wdrożenie poprawek, raport z pomyślnie przeprowadzonych testów</w:t>
+      </w:r>
       <w:bookmarkEnd w:id="22"/>
-      <w:r>
-        <w:t>7.3.</w:t>
-      </w:r>
-      <w:r>
-        <w:t xml:space="preserve"> </w:t>
-      </w:r>
-      <w:r>
-        <w:t>Wdrożenie poprawek, raport z pomyślnie przeprowadzonych testów</w:t>
-      </w:r>
-      <w:bookmarkEnd w:id="23"/>
     </w:p>
     <w:p>
       <w:pPr>
@@ -12079,7 +11921,6 @@
         <w:rPr>
           <w:color w:val="auto"/>
         </w:rPr>
-        <w:lastRenderedPageBreak/>
         <w:t>Po zdiagnozowaniu i analizie problemów w oprogramowaniu należy przystąpić do ich rozwiązywania. Po implementacji rozwiązania należy je przetestować, aby sprawdzić, czy rozwiązanie przyniosło oczekiwany rezultat. Dalsze kroki są zależne od wyniku prze-prowadzonego testu tj.:</w:t>
       </w:r>
     </w:p>
@@ -12087,7 +11928,7 @@
       <w:pPr>
         <w:pStyle w:val="Akapitzlist"/>
         <w:numPr>
-          <w:ilvl w:val="1"/>
+          <w:ilvl w:val="0"/>
           <w:numId w:val="19"/>
         </w:numPr>
         <w:spacing w:line="360" w:lineRule="auto"/>
@@ -12100,6 +11941,7 @@
         <w:rPr>
           <w:color w:val="auto"/>
         </w:rPr>
+        <w:lastRenderedPageBreak/>
         <w:t>Jeżeli wynik testu jest pozytywny: Oznaczyć problem jako rozwiązany i oszacować czasochłonność rozwiązywania problemu,</w:t>
       </w:r>
     </w:p>
@@ -12107,7 +11949,7 @@
       <w:pPr>
         <w:pStyle w:val="Akapitzlist"/>
         <w:numPr>
-          <w:ilvl w:val="1"/>
+          <w:ilvl w:val="0"/>
           <w:numId w:val="19"/>
         </w:numPr>
         <w:spacing w:line="360" w:lineRule="auto"/>
@@ -12569,7 +12411,7 @@
       <w:pPr>
         <w:pStyle w:val="Nagwek2"/>
       </w:pPr>
-      <w:bookmarkStart w:id="24" w:name="_Toc30687417"/>
+      <w:bookmarkStart w:id="23" w:name="_Toc30687417"/>
       <w:r>
         <w:lastRenderedPageBreak/>
         <w:t>8</w:t>
@@ -12578,12 +12420,17 @@
         <w:t>.1.</w:t>
       </w:r>
       <w:r>
-        <w:t xml:space="preserve"> Opis procesu eksportu na platformy główne</w:t>
-      </w:r>
-      <w:bookmarkEnd w:id="24"/>
-    </w:p>
-    <w:p>
-      <w:pPr>
+        <w:t xml:space="preserve"> </w:t>
+      </w:r>
+      <w:bookmarkEnd w:id="23"/>
+      <w:r>
+        <w:t>Opis procesu eksportu na platformy użytkowe</w:t>
+      </w:r>
+    </w:p>
+    <w:p>
+      <w:pPr>
+        <w:spacing w:line="360" w:lineRule="auto"/>
+        <w:ind w:firstLine="708"/>
         <w:jc w:val="both"/>
         <w:rPr>
           <w:color w:val="auto"/>
@@ -12593,18 +12440,48 @@
         <w:rPr>
           <w:color w:val="auto"/>
         </w:rPr>
-        <w:t>Narzędzie GDevelop umożliwia użytkownikowi na wyeksportowanie swojego projektu w kilku różnych sposobach.</w:t>
-      </w:r>
-    </w:p>
-    <w:p>
-      <w:pPr>
-        <w:rPr>
-          <w:color w:val="auto"/>
-        </w:rPr>
-      </w:pPr>
-    </w:p>
-    <w:p>
-      <w:pPr>
+        <w:t xml:space="preserve">Narzędzie GDevelop umożliwia użytkownikowi na wyeksportowanie swojego projektu </w:t>
+      </w:r>
+      <w:r>
+        <w:rPr>
+          <w:color w:val="auto"/>
+        </w:rPr>
+        <w:t>na</w:t>
+      </w:r>
+      <w:r>
+        <w:rPr>
+          <w:color w:val="auto"/>
+        </w:rPr>
+        <w:t xml:space="preserve"> kilk</w:t>
+      </w:r>
+      <w:r>
+        <w:rPr>
+          <w:color w:val="auto"/>
+        </w:rPr>
+        <w:t>a</w:t>
+      </w:r>
+      <w:r>
+        <w:rPr>
+          <w:color w:val="auto"/>
+        </w:rPr>
+        <w:t xml:space="preserve"> różnych sposob</w:t>
+      </w:r>
+      <w:r>
+        <w:rPr>
+          <w:color w:val="auto"/>
+        </w:rPr>
+        <w:t>ów</w:t>
+      </w:r>
+      <w:r>
+        <w:rPr>
+          <w:color w:val="auto"/>
+        </w:rPr>
+        <w:t>.</w:t>
+      </w:r>
+    </w:p>
+    <w:p>
+      <w:pPr>
+        <w:spacing w:line="360" w:lineRule="auto"/>
         <w:rPr>
           <w:noProof/>
         </w:rPr>
@@ -12612,6 +12489,7 @@
     </w:p>
     <w:p>
       <w:pPr>
+        <w:spacing w:line="360" w:lineRule="auto"/>
         <w:jc w:val="center"/>
       </w:pPr>
       <w:r>
@@ -12663,11 +12541,13 @@
     </w:p>
     <w:p>
       <w:pPr>
+        <w:spacing w:line="360" w:lineRule="auto"/>
         <w:jc w:val="both"/>
       </w:pPr>
     </w:p>
     <w:p>
       <w:pPr>
+        <w:spacing w:line="360" w:lineRule="auto"/>
         <w:ind w:firstLine="360"/>
         <w:jc w:val="both"/>
         <w:rPr>
@@ -12678,7 +12558,19 @@
         <w:rPr>
           <w:color w:val="auto"/>
         </w:rPr>
-        <w:t>Otwierając z głównego pasku narzędzi zakładkę eksport ukazuje nam się widok (Rysunek nr.). Z tego miejsca mamy możliwość wyeksportować projekt na:</w:t>
+        <w:t>Otwierając z pask</w:t>
+      </w:r>
+      <w:r>
+        <w:rPr>
+          <w:color w:val="auto"/>
+        </w:rPr>
+        <w:t>a</w:t>
+      </w:r>
+      <w:r>
+        <w:rPr>
+          <w:color w:val="auto"/>
+        </w:rPr>
+        <w:t xml:space="preserve"> narzędzi zakładkę eksport ukazuje nam się widok (Rysunek nr.). Z tego miejsca mamy możliwość wyeksportować projekt na:</w:t>
       </w:r>
     </w:p>
     <w:p>
@@ -12688,6 +12580,7 @@
           <w:ilvl w:val="0"/>
           <w:numId w:val="27"/>
         </w:numPr>
+        <w:spacing w:line="360" w:lineRule="auto"/>
         <w:jc w:val="both"/>
         <w:rPr>
           <w:color w:val="auto"/>
@@ -12697,16 +12590,10 @@
         <w:rPr>
           <w:color w:val="auto"/>
         </w:rPr>
-        <w:t>Plik .</w:t>
-      </w:r>
-      <w:proofErr w:type="spellStart"/>
-      <w:r>
-        <w:rPr>
-          <w:color w:val="auto"/>
-        </w:rPr>
-        <w:t>apk</w:t>
-      </w:r>
-      <w:proofErr w:type="spellEnd"/>
+        <w:t>Plik .apk</w:t>
+      </w:r>
+      <w:bookmarkStart w:id="24" w:name="_GoBack"/>
+      <w:bookmarkEnd w:id="24"/>
       <w:r>
         <w:rPr>
           <w:color w:val="auto"/>
@@ -12721,6 +12608,7 @@
           <w:ilvl w:val="0"/>
           <w:numId w:val="27"/>
         </w:numPr>
+        <w:spacing w:line="360" w:lineRule="auto"/>
         <w:jc w:val="both"/>
         <w:rPr>
           <w:color w:val="auto"/>
@@ -12752,6 +12640,7 @@
           <w:ilvl w:val="0"/>
           <w:numId w:val="27"/>
         </w:numPr>
+        <w:spacing w:line="360" w:lineRule="auto"/>
         <w:jc w:val="both"/>
         <w:rPr>
           <w:color w:val="auto"/>
@@ -12761,21 +12650,7 @@
         <w:rPr>
           <w:color w:val="auto"/>
         </w:rPr>
-        <w:t>eksport gry na system Windows/</w:t>
-      </w:r>
-      <w:proofErr w:type="spellStart"/>
-      <w:r>
-        <w:rPr>
-          <w:color w:val="auto"/>
-        </w:rPr>
-        <w:t>macOS</w:t>
-      </w:r>
-      <w:proofErr w:type="spellEnd"/>
-      <w:r>
-        <w:rPr>
-          <w:color w:val="auto"/>
-        </w:rPr>
-        <w:t>/Linux,</w:t>
+        <w:t>eksport gry na system Windows/macOS/Linux,</w:t>
       </w:r>
     </w:p>
     <w:p>
@@ -12785,6 +12660,7 @@
           <w:ilvl w:val="0"/>
           <w:numId w:val="27"/>
         </w:numPr>
+        <w:spacing w:line="360" w:lineRule="auto"/>
         <w:jc w:val="both"/>
         <w:rPr>
           <w:color w:val="auto"/>
@@ -12804,6 +12680,7 @@
           <w:ilvl w:val="0"/>
           <w:numId w:val="27"/>
         </w:numPr>
+        <w:spacing w:line="360" w:lineRule="auto"/>
         <w:jc w:val="both"/>
         <w:rPr>
           <w:color w:val="auto"/>
@@ -12823,6 +12700,7 @@
           <w:ilvl w:val="0"/>
           <w:numId w:val="27"/>
         </w:numPr>
+        <w:spacing w:line="360" w:lineRule="auto"/>
         <w:jc w:val="both"/>
         <w:rPr>
           <w:color w:val="auto"/>
@@ -12832,25 +12710,12 @@
         <w:rPr>
           <w:color w:val="auto"/>
         </w:rPr>
-        <w:t>utworzenie plików źródłowych na platformy iOS/Android/Windows/</w:t>
-      </w:r>
-      <w:proofErr w:type="spellStart"/>
-      <w:r>
-        <w:rPr>
-          <w:color w:val="auto"/>
-        </w:rPr>
-        <w:t>macOS</w:t>
-      </w:r>
-      <w:proofErr w:type="spellEnd"/>
-      <w:r>
-        <w:rPr>
-          <w:color w:val="auto"/>
-        </w:rPr>
-        <w:t>/Linux, które w późniejszym czasie można skompilować za pomocą zewnętrznych programów.</w:t>
-      </w:r>
-    </w:p>
-    <w:p>
-      <w:pPr>
+        <w:t>utworzenie plików źródłowych na platformy iOS/Android/Windows/macOS/Linux, które w późniejszym czasie można skompilować za pomocą zewnętrznych programów.</w:t>
+      </w:r>
+    </w:p>
+    <w:p>
+      <w:pPr>
+        <w:spacing w:line="360" w:lineRule="auto"/>
         <w:jc w:val="both"/>
         <w:rPr>
           <w:color w:val="auto"/>
@@ -12860,25 +12725,12 @@
         <w:rPr>
           <w:color w:val="auto"/>
         </w:rPr>
-        <w:t>Projekt zostanie zapisany przy pomocy opcji eksportu gry na system Windows/</w:t>
-      </w:r>
-      <w:proofErr w:type="spellStart"/>
-      <w:r>
-        <w:rPr>
-          <w:color w:val="auto"/>
-        </w:rPr>
-        <w:t>macOS</w:t>
-      </w:r>
-      <w:proofErr w:type="spellEnd"/>
-      <w:r>
-        <w:rPr>
-          <w:color w:val="auto"/>
-        </w:rPr>
-        <w:t>/Linux.</w:t>
-      </w:r>
-    </w:p>
-    <w:p>
-      <w:pPr>
+        <w:t>Projekt zostanie zapisany przy pomocy opcji eksportu gry na system Windows/macOS/Linux.</w:t>
+      </w:r>
+    </w:p>
+    <w:p>
+      <w:pPr>
+        <w:spacing w:line="360" w:lineRule="auto"/>
         <w:jc w:val="both"/>
         <w:rPr>
           <w:color w:val="auto"/>
@@ -12888,11 +12740,13 @@
         <w:rPr>
           <w:color w:val="auto"/>
         </w:rPr>
+        <w:lastRenderedPageBreak/>
         <w:t>Po wybraniu wyżej opisanej opcji użytkownikowi ukazuje się następne okno wyboru (Rysunek nr.).</w:t>
       </w:r>
     </w:p>
     <w:p>
       <w:pPr>
+        <w:spacing w:line="360" w:lineRule="auto"/>
         <w:jc w:val="both"/>
         <w:rPr>
           <w:color w:val="auto"/>
@@ -12901,6 +12755,7 @@
     </w:p>
     <w:p>
       <w:pPr>
+        <w:spacing w:line="360" w:lineRule="auto"/>
         <w:jc w:val="center"/>
         <w:rPr>
           <w:color w:val="auto"/>
@@ -12911,7 +12766,6 @@
           <w:noProof/>
           <w:color w:val="auto"/>
         </w:rPr>
-        <w:lastRenderedPageBreak/>
         <w:drawing>
           <wp:inline distT="0" distB="0" distL="0" distR="0" wp14:anchorId="4FD2068B" wp14:editId="4751DD3C">
             <wp:extent cx="5580000" cy="3438000"/>
@@ -12957,6 +12811,7 @@
     </w:p>
     <w:p>
       <w:pPr>
+        <w:spacing w:line="360" w:lineRule="auto"/>
         <w:jc w:val="both"/>
         <w:rPr>
           <w:color w:val="auto"/>
@@ -12965,6 +12820,7 @@
     </w:p>
     <w:p>
       <w:pPr>
+        <w:spacing w:line="360" w:lineRule="auto"/>
         <w:jc w:val="both"/>
         <w:rPr>
           <w:color w:val="auto"/>
@@ -12974,39 +12830,36 @@
         <w:rPr>
           <w:color w:val="auto"/>
         </w:rPr>
-        <w:t xml:space="preserve">Program GDevelop daje wiele możliwości na zapis gry. Dla systemu Windows można zapisać projekt w postaci skompresowanego pliku .zip lub pliku wykonywalnego .exe. Dla systemu </w:t>
-      </w:r>
-      <w:proofErr w:type="spellStart"/>
-      <w:r>
-        <w:rPr>
-          <w:color w:val="auto"/>
-        </w:rPr>
-        <w:t>macOS</w:t>
-      </w:r>
-      <w:proofErr w:type="spellEnd"/>
-      <w:r>
-        <w:rPr>
-          <w:color w:val="auto"/>
-        </w:rPr>
-        <w:t xml:space="preserve"> można wyeksportować grę podobnie jak do systemu Windows do pliku .zip, a dla systemu Linux jest możliwość zapisać projekt w postaci </w:t>
-      </w:r>
-      <w:proofErr w:type="spellStart"/>
-      <w:r>
-        <w:rPr>
-          <w:color w:val="auto"/>
-        </w:rPr>
-        <w:t>AppImage</w:t>
-      </w:r>
-      <w:proofErr w:type="spellEnd"/>
-      <w:r>
-        <w:rPr>
-          <w:color w:val="auto"/>
-        </w:rPr>
-        <w:t>.</w:t>
-      </w:r>
-    </w:p>
-    <w:p>
-      <w:pPr>
+        <w:t>Program GDevelop daje wiele możliwości na zapis gry. Dla systemu Windows można zapisać projekt w postaci skompresowanego pliku .zip lub pliku wykonywalnego .exe. Dla systemu macOS można wyeksportować grę podobnie jak do systemu Windows do pliku .zip, a dla systemu Linux jest możliwość zapisa</w:t>
+      </w:r>
+      <w:r>
+        <w:rPr>
+          <w:color w:val="auto"/>
+        </w:rPr>
+        <w:t>nia</w:t>
+      </w:r>
+      <w:r>
+        <w:rPr>
+          <w:color w:val="auto"/>
+        </w:rPr>
+        <w:t xml:space="preserve"> projekt</w:t>
+      </w:r>
+      <w:r>
+        <w:rPr>
+          <w:color w:val="auto"/>
+        </w:rPr>
+        <w:t>u</w:t>
+      </w:r>
+      <w:r>
+        <w:rPr>
+          <w:color w:val="auto"/>
+        </w:rPr>
+        <w:t xml:space="preserve"> w postaci AppImage.</w:t>
+      </w:r>
+    </w:p>
+    <w:p>
+      <w:pPr>
+        <w:spacing w:line="360" w:lineRule="auto"/>
         <w:jc w:val="both"/>
         <w:rPr>
           <w:color w:val="auto"/>
@@ -13016,25 +12869,30 @@
         <w:rPr>
           <w:color w:val="auto"/>
         </w:rPr>
-        <w:t xml:space="preserve">Projekt Armin </w:t>
-      </w:r>
-      <w:proofErr w:type="spellStart"/>
-      <w:r>
-        <w:rPr>
-          <w:color w:val="auto"/>
-        </w:rPr>
-        <w:t>Legends</w:t>
-      </w:r>
-      <w:proofErr w:type="spellEnd"/>
-      <w:r>
-        <w:rPr>
-          <w:color w:val="auto"/>
-        </w:rPr>
-        <w:t xml:space="preserve"> zostanie wyeksportowany do postaci pliku wykonywalnego .exe.</w:t>
-      </w:r>
-    </w:p>
-    <w:p>
-      <w:pPr>
+        <w:t>Gra</w:t>
+      </w:r>
+      <w:r>
+        <w:rPr>
+          <w:color w:val="auto"/>
+        </w:rPr>
+        <w:t xml:space="preserve"> Armin Legends zostanie wyeksportowa</w:t>
+      </w:r>
+      <w:r>
+        <w:rPr>
+          <w:color w:val="auto"/>
+        </w:rPr>
+        <w:t>na</w:t>
+      </w:r>
+      <w:r>
+        <w:rPr>
+          <w:color w:val="auto"/>
+        </w:rPr>
+        <w:t xml:space="preserve"> do postaci pliku wykonywalnego .exe.</w:t>
+      </w:r>
+    </w:p>
+    <w:p>
+      <w:pPr>
+        <w:spacing w:line="360" w:lineRule="auto"/>
         <w:jc w:val="both"/>
         <w:rPr>
           <w:color w:val="auto"/>
@@ -13044,25 +12902,12 @@
         <w:rPr>
           <w:color w:val="auto"/>
         </w:rPr>
-        <w:t>Wybierając opcję zaznaczoną na rysunku (Rysunek), a następnie naciskając przycisk „</w:t>
-      </w:r>
-      <w:proofErr w:type="spellStart"/>
-      <w:r>
-        <w:rPr>
-          <w:color w:val="auto"/>
-        </w:rPr>
-        <w:t>Package</w:t>
-      </w:r>
-      <w:proofErr w:type="spellEnd"/>
-      <w:r>
-        <w:rPr>
-          <w:color w:val="auto"/>
-        </w:rPr>
-        <w:t xml:space="preserve">” program rozpoczyna proces eksportu gry. </w:t>
-      </w:r>
-    </w:p>
-    <w:p>
-      <w:pPr>
+        <w:t xml:space="preserve">Wybierając opcję zaznaczoną na rysunku (Rysunek), a następnie naciskając przycisk „Package” program rozpoczyna proces eksportu gry. </w:t>
+      </w:r>
+    </w:p>
+    <w:p>
+      <w:pPr>
+        <w:spacing w:line="360" w:lineRule="auto"/>
         <w:jc w:val="both"/>
         <w:rPr>
           <w:color w:val="auto"/>
@@ -13082,6 +12927,7 @@
           <w:ilvl w:val="0"/>
           <w:numId w:val="28"/>
         </w:numPr>
+        <w:spacing w:line="360" w:lineRule="auto"/>
         <w:jc w:val="both"/>
         <w:rPr>
           <w:color w:val="auto"/>
@@ -13091,24 +12937,13 @@
         <w:rPr>
           <w:color w:val="auto"/>
         </w:rPr>
-        <w:t>Wysłania projektu na serwer Web aplikacji G</w:t>
-      </w:r>
-      <w:r>
-        <w:rPr>
-          <w:color w:val="auto"/>
-        </w:rPr>
-        <w:t>D</w:t>
-      </w:r>
-      <w:r>
-        <w:rPr>
-          <w:color w:val="auto"/>
-        </w:rPr>
-        <w:t>evelop (Rysunek nr.),</w:t>
+        <w:t>Wysłania projektu na serwer Web aplikacji GDevelop (Rysunek nr.),</w:t>
       </w:r>
     </w:p>
     <w:p>
       <w:pPr>
         <w:pStyle w:val="Akapitzlist"/>
+        <w:spacing w:line="360" w:lineRule="auto"/>
         <w:jc w:val="both"/>
         <w:rPr>
           <w:color w:val="auto"/>
@@ -13118,6 +12953,7 @@
     <w:p>
       <w:pPr>
         <w:pStyle w:val="Akapitzlist"/>
+        <w:spacing w:line="360" w:lineRule="auto"/>
         <w:jc w:val="both"/>
         <w:rPr>
           <w:color w:val="auto"/>
@@ -13126,6 +12962,7 @@
     </w:p>
     <w:p>
       <w:pPr>
+        <w:spacing w:line="360" w:lineRule="auto"/>
         <w:rPr>
           <w:color w:val="auto"/>
         </w:rPr>
@@ -13186,6 +13023,7 @@
           <w:ilvl w:val="0"/>
           <w:numId w:val="28"/>
         </w:numPr>
+        <w:spacing w:line="360" w:lineRule="auto"/>
         <w:jc w:val="both"/>
         <w:rPr>
           <w:color w:val="auto"/>
@@ -13195,17 +13033,26 @@
         <w:rPr>
           <w:color w:val="auto"/>
         </w:rPr>
-        <w:t>serwer eksportuje grę do pliku wykonywalnego,</w:t>
-      </w:r>
-    </w:p>
-    <w:p>
-      <w:pPr>
-        <w:pStyle w:val="Akapitzlist"/>
-        <w:jc w:val="both"/>
-        <w:rPr>
-          <w:color w:val="auto"/>
-        </w:rPr>
-      </w:pPr>
+        <w:t>Wyeksportowania przez serwer</w:t>
+      </w:r>
+      <w:r>
+        <w:rPr>
+          <w:color w:val="auto"/>
+        </w:rPr>
+        <w:t xml:space="preserve"> gr</w:t>
+      </w:r>
+      <w:r>
+        <w:rPr>
+          <w:color w:val="auto"/>
+        </w:rPr>
+        <w:t>y</w:t>
+      </w:r>
+      <w:r>
+        <w:rPr>
+          <w:color w:val="auto"/>
+        </w:rPr>
+        <w:t xml:space="preserve"> do pliku wykonywalnego,</w:t>
+      </w:r>
     </w:p>
     <w:p>
       <w:pPr>
@@ -13214,6 +13061,7 @@
           <w:ilvl w:val="0"/>
           <w:numId w:val="28"/>
         </w:numPr>
+        <w:spacing w:line="360" w:lineRule="auto"/>
         <w:jc w:val="both"/>
         <w:rPr>
           <w:color w:val="auto"/>
@@ -13229,13 +13077,15 @@
     <w:p>
       <w:pPr>
         <w:pStyle w:val="Akapitzlist"/>
-        <w:rPr>
-          <w:color w:val="auto"/>
-        </w:rPr>
-      </w:pPr>
-    </w:p>
-    <w:p>
-      <w:pPr>
+        <w:spacing w:line="360" w:lineRule="auto"/>
+        <w:rPr>
+          <w:color w:val="auto"/>
+        </w:rPr>
+      </w:pPr>
+    </w:p>
+    <w:p>
+      <w:pPr>
+        <w:spacing w:line="360" w:lineRule="auto"/>
         <w:jc w:val="center"/>
         <w:rPr>
           <w:color w:val="auto"/>
@@ -13291,6 +13141,16 @@
     </w:p>
     <w:p>
       <w:pPr>
+        <w:spacing w:line="360" w:lineRule="auto"/>
+        <w:jc w:val="center"/>
+        <w:rPr>
+          <w:color w:val="auto"/>
+        </w:rPr>
+      </w:pPr>
+    </w:p>
+    <w:p>
+      <w:pPr>
+        <w:spacing w:line="360" w:lineRule="auto"/>
         <w:jc w:val="both"/>
         <w:rPr>
           <w:color w:val="auto"/>
@@ -13300,32 +13160,20 @@
         <w:rPr>
           <w:color w:val="auto"/>
         </w:rPr>
-        <w:t xml:space="preserve">Po pobraniu pliku wykonywalnego i jego otwarciu, można rozpocząć rozgrywkę w grze Armin </w:t>
-      </w:r>
-      <w:proofErr w:type="spellStart"/>
-      <w:r>
-        <w:rPr>
-          <w:color w:val="auto"/>
-        </w:rPr>
-        <w:t>Legends</w:t>
-      </w:r>
-      <w:proofErr w:type="spellEnd"/>
-      <w:r>
-        <w:rPr>
-          <w:color w:val="auto"/>
-        </w:rPr>
-        <w:t>.</w:t>
-      </w:r>
-    </w:p>
-    <w:p>
-      <w:pPr>
-        <w:rPr>
-          <w:color w:val="auto"/>
-        </w:rPr>
-      </w:pPr>
-    </w:p>
-    <w:p>
-      <w:pPr>
+        <w:t>Po pobraniu pliku wykonywalnego i jego otwarciu, można rozpocząć rozgrywkę w grze Armin Legends.</w:t>
+      </w:r>
+    </w:p>
+    <w:p>
+      <w:pPr>
+        <w:spacing w:line="360" w:lineRule="auto"/>
+        <w:rPr>
+          <w:color w:val="auto"/>
+        </w:rPr>
+      </w:pPr>
+    </w:p>
+    <w:p>
+      <w:pPr>
+        <w:spacing w:line="360" w:lineRule="auto"/>
         <w:jc w:val="center"/>
         <w:rPr>
           <w:color w:val="auto"/>
@@ -13336,6 +13184,7 @@
           <w:noProof/>
           <w:color w:val="auto"/>
         </w:rPr>
+        <w:lastRenderedPageBreak/>
         <w:drawing>
           <wp:inline distT="0" distB="0" distL="0" distR="0" wp14:anchorId="7F335280" wp14:editId="6EF0E6CB">
             <wp:extent cx="3674171" cy="2895600"/>
@@ -13544,63 +13393,7 @@
         <w:rPr>
           <w:color w:val="auto"/>
         </w:rPr>
-        <w:t xml:space="preserve"> Zapach kodu (ang. </w:t>
-      </w:r>
-      <w:proofErr w:type="spellStart"/>
-      <w:r>
-        <w:rPr>
-          <w:color w:val="auto"/>
-        </w:rPr>
-        <w:t>Code</w:t>
-      </w:r>
-      <w:proofErr w:type="spellEnd"/>
-      <w:r>
-        <w:rPr>
-          <w:color w:val="auto"/>
-        </w:rPr>
-        <w:t xml:space="preserve"> </w:t>
-      </w:r>
-      <w:proofErr w:type="spellStart"/>
-      <w:r>
-        <w:rPr>
-          <w:color w:val="auto"/>
-        </w:rPr>
-        <w:t>Smells</w:t>
-      </w:r>
-      <w:proofErr w:type="spellEnd"/>
-      <w:r>
-        <w:rPr>
-          <w:color w:val="auto"/>
-        </w:rPr>
-        <w:t xml:space="preserve">) – nawyki występujące przy wytwarzaniu oprogramowania uznawane za nieprawidłowe. Element badawczy w procesie tworzenia oprogramowania szczególnie na etapie </w:t>
-      </w:r>
-      <w:proofErr w:type="spellStart"/>
-      <w:r>
-        <w:rPr>
-          <w:color w:val="auto"/>
-        </w:rPr>
-        <w:t>code</w:t>
-      </w:r>
-      <w:proofErr w:type="spellEnd"/>
-      <w:r>
-        <w:rPr>
-          <w:color w:val="auto"/>
-        </w:rPr>
-        <w:t xml:space="preserve"> </w:t>
-      </w:r>
-      <w:proofErr w:type="spellStart"/>
-      <w:r>
-        <w:rPr>
-          <w:color w:val="auto"/>
-        </w:rPr>
-        <w:t>review</w:t>
-      </w:r>
-      <w:proofErr w:type="spellEnd"/>
-      <w:r>
-        <w:rPr>
-          <w:color w:val="auto"/>
-        </w:rPr>
-        <w:t xml:space="preserve"> – czyli analizy poprawności kodu. Bardzo często wykrywa i naprawie je się za pomocą automatycznych skanerów kodów czyniąc kod bardziej przejrzystym i zrozumiałym.</w:t>
+        <w:t xml:space="preserve"> Zapach kodu (ang. Code Smells) – nawyki występujące przy wytwarzaniu oprogramowania uznawane za nieprawidłowe. Element badawczy w procesie tworzenia oprogramowania szczególnie na etapie code review – czyli analizy poprawności kodu. Bardzo często wykrywa i naprawie je się za pomocą automatycznych skanerów kodów czyniąc kod bardziej przejrzystym i zrozumiałym.</w:t>
       </w:r>
     </w:p>
   </w:footnote>
@@ -13623,35 +13416,7 @@
         <w:rPr>
           <w:color w:val="auto"/>
         </w:rPr>
-        <w:t xml:space="preserve"> Powielony kod (ang. </w:t>
-      </w:r>
-      <w:proofErr w:type="spellStart"/>
-      <w:r>
-        <w:rPr>
-          <w:color w:val="auto"/>
-        </w:rPr>
-        <w:t>Duplicated</w:t>
-      </w:r>
-      <w:proofErr w:type="spellEnd"/>
-      <w:r>
-        <w:rPr>
-          <w:color w:val="auto"/>
-        </w:rPr>
-        <w:t xml:space="preserve"> </w:t>
-      </w:r>
-      <w:proofErr w:type="spellStart"/>
-      <w:r>
-        <w:rPr>
-          <w:color w:val="auto"/>
-        </w:rPr>
-        <w:t>Code</w:t>
-      </w:r>
-      <w:proofErr w:type="spellEnd"/>
-      <w:r>
-        <w:rPr>
-          <w:color w:val="auto"/>
-        </w:rPr>
-        <w:t>) – jeden z zapachów kodu występuje, gdy: identyczny lub bardzo podobny kod istniejący w więcej niż jednej lokalizacji.</w:t>
+        <w:t xml:space="preserve"> Powielony kod (ang. Duplicated Code) – jeden z zapachów kodu występuje, gdy: identyczny lub bardzo podobny kod istniejący w więcej niż jednej lokalizacji.</w:t>
       </w:r>
     </w:p>
   </w:footnote>
@@ -13674,35 +13439,7 @@
         <w:rPr>
           <w:color w:val="auto"/>
         </w:rPr>
-        <w:t xml:space="preserve"> </w:t>
-      </w:r>
-      <w:proofErr w:type="spellStart"/>
-      <w:r>
-        <w:rPr>
-          <w:color w:val="auto"/>
-        </w:rPr>
-        <w:t>Shotgun</w:t>
-      </w:r>
-      <w:proofErr w:type="spellEnd"/>
-      <w:r>
-        <w:rPr>
-          <w:color w:val="auto"/>
-        </w:rPr>
-        <w:t xml:space="preserve"> </w:t>
-      </w:r>
-      <w:proofErr w:type="spellStart"/>
-      <w:r>
-        <w:rPr>
-          <w:color w:val="auto"/>
-        </w:rPr>
-        <w:t>surgery</w:t>
-      </w:r>
-      <w:proofErr w:type="spellEnd"/>
-      <w:r>
-        <w:rPr>
-          <w:color w:val="auto"/>
-        </w:rPr>
-        <w:t xml:space="preserve"> - Jeden z zapachów kodu występuje, gdy: jedna zmiana musi być zastosowana do wielu klas projektu jednocześnie inaczej wywoła nieprawidłowości w działaniu kodu.</w:t>
+        <w:t xml:space="preserve"> Shotgun surgery - Jeden z zapachów kodu występuje, gdy: jedna zmiana musi być zastosowana do wielu klas projektu jednocześnie inaczej wywoła nieprawidłowości w działaniu kodu.</w:t>
       </w:r>
     </w:p>
   </w:footnote>
@@ -14669,6 +14406,119 @@
     </w:lvl>
   </w:abstractNum>
   <w:abstractNum w:abstractNumId="7" w15:restartNumberingAfterBreak="0">
+    <w:nsid w:val="3A602668"/>
+    <w:multiLevelType w:val="hybridMultilevel"/>
+    <w:tmpl w:val="4FF4C908"/>
+    <w:lvl w:ilvl="0" w:tplc="04150001">
+      <w:start w:val="1"/>
+      <w:numFmt w:val="bullet"/>
+      <w:lvlText w:val=""/>
+      <w:lvlJc w:val="left"/>
+      <w:pPr>
+        <w:ind w:left="720" w:hanging="360"/>
+      </w:pPr>
+      <w:rPr>
+        <w:rFonts w:ascii="Symbol" w:hAnsi="Symbol" w:hint="default"/>
+      </w:rPr>
+    </w:lvl>
+    <w:lvl w:ilvl="1" w:tplc="04150003" w:tentative="1">
+      <w:start w:val="1"/>
+      <w:numFmt w:val="bullet"/>
+      <w:lvlText w:val="o"/>
+      <w:lvlJc w:val="left"/>
+      <w:pPr>
+        <w:ind w:left="1440" w:hanging="360"/>
+      </w:pPr>
+      <w:rPr>
+        <w:rFonts w:ascii="Courier New" w:hAnsi="Courier New" w:cs="Courier New" w:hint="default"/>
+      </w:rPr>
+    </w:lvl>
+    <w:lvl w:ilvl="2" w:tplc="04150005" w:tentative="1">
+      <w:start w:val="1"/>
+      <w:numFmt w:val="bullet"/>
+      <w:lvlText w:val=""/>
+      <w:lvlJc w:val="left"/>
+      <w:pPr>
+        <w:ind w:left="2160" w:hanging="360"/>
+      </w:pPr>
+      <w:rPr>
+        <w:rFonts w:ascii="Wingdings" w:hAnsi="Wingdings" w:hint="default"/>
+      </w:rPr>
+    </w:lvl>
+    <w:lvl w:ilvl="3" w:tplc="04150001" w:tentative="1">
+      <w:start w:val="1"/>
+      <w:numFmt w:val="bullet"/>
+      <w:lvlText w:val=""/>
+      <w:lvlJc w:val="left"/>
+      <w:pPr>
+        <w:ind w:left="2880" w:hanging="360"/>
+      </w:pPr>
+      <w:rPr>
+        <w:rFonts w:ascii="Symbol" w:hAnsi="Symbol" w:hint="default"/>
+      </w:rPr>
+    </w:lvl>
+    <w:lvl w:ilvl="4" w:tplc="04150003" w:tentative="1">
+      <w:start w:val="1"/>
+      <w:numFmt w:val="bullet"/>
+      <w:lvlText w:val="o"/>
+      <w:lvlJc w:val="left"/>
+      <w:pPr>
+        <w:ind w:left="3600" w:hanging="360"/>
+      </w:pPr>
+      <w:rPr>
+        <w:rFonts w:ascii="Courier New" w:hAnsi="Courier New" w:cs="Courier New" w:hint="default"/>
+      </w:rPr>
+    </w:lvl>
+    <w:lvl w:ilvl="5" w:tplc="04150005" w:tentative="1">
+      <w:start w:val="1"/>
+      <w:numFmt w:val="bullet"/>
+      <w:lvlText w:val=""/>
+      <w:lvlJc w:val="left"/>
+      <w:pPr>
+        <w:ind w:left="4320" w:hanging="360"/>
+      </w:pPr>
+      <w:rPr>
+        <w:rFonts w:ascii="Wingdings" w:hAnsi="Wingdings" w:hint="default"/>
+      </w:rPr>
+    </w:lvl>
+    <w:lvl w:ilvl="6" w:tplc="04150001" w:tentative="1">
+      <w:start w:val="1"/>
+      <w:numFmt w:val="bullet"/>
+      <w:lvlText w:val=""/>
+      <w:lvlJc w:val="left"/>
+      <w:pPr>
+        <w:ind w:left="5040" w:hanging="360"/>
+      </w:pPr>
+      <w:rPr>
+        <w:rFonts w:ascii="Symbol" w:hAnsi="Symbol" w:hint="default"/>
+      </w:rPr>
+    </w:lvl>
+    <w:lvl w:ilvl="7" w:tplc="04150003" w:tentative="1">
+      <w:start w:val="1"/>
+      <w:numFmt w:val="bullet"/>
+      <w:lvlText w:val="o"/>
+      <w:lvlJc w:val="left"/>
+      <w:pPr>
+        <w:ind w:left="5760" w:hanging="360"/>
+      </w:pPr>
+      <w:rPr>
+        <w:rFonts w:ascii="Courier New" w:hAnsi="Courier New" w:cs="Courier New" w:hint="default"/>
+      </w:rPr>
+    </w:lvl>
+    <w:lvl w:ilvl="8" w:tplc="04150005" w:tentative="1">
+      <w:start w:val="1"/>
+      <w:numFmt w:val="bullet"/>
+      <w:lvlText w:val=""/>
+      <w:lvlJc w:val="left"/>
+      <w:pPr>
+        <w:ind w:left="6480" w:hanging="360"/>
+      </w:pPr>
+      <w:rPr>
+        <w:rFonts w:ascii="Wingdings" w:hAnsi="Wingdings" w:hint="default"/>
+      </w:rPr>
+    </w:lvl>
+  </w:abstractNum>
+  <w:abstractNum w:abstractNumId="8" w15:restartNumberingAfterBreak="0">
     <w:nsid w:val="3D342DD2"/>
     <w:multiLevelType w:val="hybridMultilevel"/>
     <w:tmpl w:val="0360BCC6"/>
@@ -14757,7 +14607,7 @@
       </w:pPr>
     </w:lvl>
   </w:abstractNum>
-  <w:abstractNum w:abstractNumId="8" w15:restartNumberingAfterBreak="0">
+  <w:abstractNum w:abstractNumId="9" w15:restartNumberingAfterBreak="0">
     <w:nsid w:val="3DAE78D4"/>
     <w:multiLevelType w:val="hybridMultilevel"/>
     <w:tmpl w:val="19CE3C58"/>
@@ -14870,7 +14720,7 @@
       </w:rPr>
     </w:lvl>
   </w:abstractNum>
-  <w:abstractNum w:abstractNumId="9" w15:restartNumberingAfterBreak="0">
+  <w:abstractNum w:abstractNumId="10" w15:restartNumberingAfterBreak="0">
     <w:nsid w:val="47106B97"/>
     <w:multiLevelType w:val="hybridMultilevel"/>
     <w:tmpl w:val="2592D060"/>
@@ -14959,7 +14809,7 @@
       </w:pPr>
     </w:lvl>
   </w:abstractNum>
-  <w:abstractNum w:abstractNumId="10" w15:restartNumberingAfterBreak="0">
+  <w:abstractNum w:abstractNumId="11" w15:restartNumberingAfterBreak="0">
     <w:nsid w:val="4CE407AE"/>
     <w:multiLevelType w:val="hybridMultilevel"/>
     <w:tmpl w:val="17383AE8"/>
@@ -15072,7 +14922,7 @@
       </w:rPr>
     </w:lvl>
   </w:abstractNum>
-  <w:abstractNum w:abstractNumId="11" w15:restartNumberingAfterBreak="0">
+  <w:abstractNum w:abstractNumId="12" w15:restartNumberingAfterBreak="0">
     <w:nsid w:val="4CEA7452"/>
     <w:multiLevelType w:val="hybridMultilevel"/>
     <w:tmpl w:val="A06E46F2"/>
@@ -15185,7 +15035,120 @@
       </w:rPr>
     </w:lvl>
   </w:abstractNum>
-  <w:abstractNum w:abstractNumId="12" w15:restartNumberingAfterBreak="0">
+  <w:abstractNum w:abstractNumId="13" w15:restartNumberingAfterBreak="0">
+    <w:nsid w:val="4CF46132"/>
+    <w:multiLevelType w:val="hybridMultilevel"/>
+    <w:tmpl w:val="2C90063E"/>
+    <w:lvl w:ilvl="0" w:tplc="04150001">
+      <w:start w:val="1"/>
+      <w:numFmt w:val="bullet"/>
+      <w:lvlText w:val=""/>
+      <w:lvlJc w:val="left"/>
+      <w:pPr>
+        <w:ind w:left="720" w:hanging="360"/>
+      </w:pPr>
+      <w:rPr>
+        <w:rFonts w:ascii="Symbol" w:hAnsi="Symbol" w:hint="default"/>
+      </w:rPr>
+    </w:lvl>
+    <w:lvl w:ilvl="1" w:tplc="04150003" w:tentative="1">
+      <w:start w:val="1"/>
+      <w:numFmt w:val="bullet"/>
+      <w:lvlText w:val="o"/>
+      <w:lvlJc w:val="left"/>
+      <w:pPr>
+        <w:ind w:left="1440" w:hanging="360"/>
+      </w:pPr>
+      <w:rPr>
+        <w:rFonts w:ascii="Courier New" w:hAnsi="Courier New" w:cs="Courier New" w:hint="default"/>
+      </w:rPr>
+    </w:lvl>
+    <w:lvl w:ilvl="2" w:tplc="04150005" w:tentative="1">
+      <w:start w:val="1"/>
+      <w:numFmt w:val="bullet"/>
+      <w:lvlText w:val=""/>
+      <w:lvlJc w:val="left"/>
+      <w:pPr>
+        <w:ind w:left="2160" w:hanging="360"/>
+      </w:pPr>
+      <w:rPr>
+        <w:rFonts w:ascii="Wingdings" w:hAnsi="Wingdings" w:hint="default"/>
+      </w:rPr>
+    </w:lvl>
+    <w:lvl w:ilvl="3" w:tplc="04150001" w:tentative="1">
+      <w:start w:val="1"/>
+      <w:numFmt w:val="bullet"/>
+      <w:lvlText w:val=""/>
+      <w:lvlJc w:val="left"/>
+      <w:pPr>
+        <w:ind w:left="2880" w:hanging="360"/>
+      </w:pPr>
+      <w:rPr>
+        <w:rFonts w:ascii="Symbol" w:hAnsi="Symbol" w:hint="default"/>
+      </w:rPr>
+    </w:lvl>
+    <w:lvl w:ilvl="4" w:tplc="04150003" w:tentative="1">
+      <w:start w:val="1"/>
+      <w:numFmt w:val="bullet"/>
+      <w:lvlText w:val="o"/>
+      <w:lvlJc w:val="left"/>
+      <w:pPr>
+        <w:ind w:left="3600" w:hanging="360"/>
+      </w:pPr>
+      <w:rPr>
+        <w:rFonts w:ascii="Courier New" w:hAnsi="Courier New" w:cs="Courier New" w:hint="default"/>
+      </w:rPr>
+    </w:lvl>
+    <w:lvl w:ilvl="5" w:tplc="04150005" w:tentative="1">
+      <w:start w:val="1"/>
+      <w:numFmt w:val="bullet"/>
+      <w:lvlText w:val=""/>
+      <w:lvlJc w:val="left"/>
+      <w:pPr>
+        <w:ind w:left="4320" w:hanging="360"/>
+      </w:pPr>
+      <w:rPr>
+        <w:rFonts w:ascii="Wingdings" w:hAnsi="Wingdings" w:hint="default"/>
+      </w:rPr>
+    </w:lvl>
+    <w:lvl w:ilvl="6" w:tplc="04150001" w:tentative="1">
+      <w:start w:val="1"/>
+      <w:numFmt w:val="bullet"/>
+      <w:lvlText w:val=""/>
+      <w:lvlJc w:val="left"/>
+      <w:pPr>
+        <w:ind w:left="5040" w:hanging="360"/>
+      </w:pPr>
+      <w:rPr>
+        <w:rFonts w:ascii="Symbol" w:hAnsi="Symbol" w:hint="default"/>
+      </w:rPr>
+    </w:lvl>
+    <w:lvl w:ilvl="7" w:tplc="04150003" w:tentative="1">
+      <w:start w:val="1"/>
+      <w:numFmt w:val="bullet"/>
+      <w:lvlText w:val="o"/>
+      <w:lvlJc w:val="left"/>
+      <w:pPr>
+        <w:ind w:left="5760" w:hanging="360"/>
+      </w:pPr>
+      <w:rPr>
+        <w:rFonts w:ascii="Courier New" w:hAnsi="Courier New" w:cs="Courier New" w:hint="default"/>
+      </w:rPr>
+    </w:lvl>
+    <w:lvl w:ilvl="8" w:tplc="04150005" w:tentative="1">
+      <w:start w:val="1"/>
+      <w:numFmt w:val="bullet"/>
+      <w:lvlText w:val=""/>
+      <w:lvlJc w:val="left"/>
+      <w:pPr>
+        <w:ind w:left="6480" w:hanging="360"/>
+      </w:pPr>
+      <w:rPr>
+        <w:rFonts w:ascii="Wingdings" w:hAnsi="Wingdings" w:hint="default"/>
+      </w:rPr>
+    </w:lvl>
+  </w:abstractNum>
+  <w:abstractNum w:abstractNumId="14" w15:restartNumberingAfterBreak="0">
     <w:nsid w:val="4F361724"/>
     <w:multiLevelType w:val="hybridMultilevel"/>
     <w:tmpl w:val="4A3EBAE2"/>
@@ -15271,7 +15234,7 @@
       </w:pPr>
     </w:lvl>
   </w:abstractNum>
-  <w:abstractNum w:abstractNumId="13" w15:restartNumberingAfterBreak="0">
+  <w:abstractNum w:abstractNumId="15" w15:restartNumberingAfterBreak="0">
     <w:nsid w:val="4FB2268A"/>
     <w:multiLevelType w:val="hybridMultilevel"/>
     <w:tmpl w:val="492EFB58"/>
@@ -15357,7 +15320,7 @@
       </w:pPr>
     </w:lvl>
   </w:abstractNum>
-  <w:abstractNum w:abstractNumId="14" w15:restartNumberingAfterBreak="0">
+  <w:abstractNum w:abstractNumId="16" w15:restartNumberingAfterBreak="0">
     <w:nsid w:val="55B66147"/>
     <w:multiLevelType w:val="hybridMultilevel"/>
     <w:tmpl w:val="9D847AE2"/>
@@ -15443,10 +15406,10 @@
       </w:pPr>
     </w:lvl>
   </w:abstractNum>
-  <w:abstractNum w:abstractNumId="15" w15:restartNumberingAfterBreak="0">
+  <w:abstractNum w:abstractNumId="17" w15:restartNumberingAfterBreak="0">
     <w:nsid w:val="57F46B1F"/>
     <w:multiLevelType w:val="hybridMultilevel"/>
-    <w:tmpl w:val="730C0790"/>
+    <w:tmpl w:val="2102D47A"/>
     <w:lvl w:ilvl="0" w:tplc="04150001">
       <w:start w:val="1"/>
       <w:numFmt w:val="bullet"/>
@@ -15556,7 +15519,7 @@
       </w:rPr>
     </w:lvl>
   </w:abstractNum>
-  <w:abstractNum w:abstractNumId="16" w15:restartNumberingAfterBreak="0">
+  <w:abstractNum w:abstractNumId="18" w15:restartNumberingAfterBreak="0">
     <w:nsid w:val="58991D8C"/>
     <w:multiLevelType w:val="multilevel"/>
     <w:tmpl w:val="71928E1C"/>
@@ -15705,7 +15668,7 @@
       </w:rPr>
     </w:lvl>
   </w:abstractNum>
-  <w:abstractNum w:abstractNumId="17" w15:restartNumberingAfterBreak="0">
+  <w:abstractNum w:abstractNumId="19" w15:restartNumberingAfterBreak="0">
     <w:nsid w:val="5F3E094E"/>
     <w:multiLevelType w:val="hybridMultilevel"/>
     <w:tmpl w:val="69287F96"/>
@@ -15818,7 +15781,7 @@
       </w:rPr>
     </w:lvl>
   </w:abstractNum>
-  <w:abstractNum w:abstractNumId="18" w15:restartNumberingAfterBreak="0">
+  <w:abstractNum w:abstractNumId="20" w15:restartNumberingAfterBreak="0">
     <w:nsid w:val="607A63DB"/>
     <w:multiLevelType w:val="hybridMultilevel"/>
     <w:tmpl w:val="6E2287A8"/>
@@ -15904,7 +15867,7 @@
       </w:pPr>
     </w:lvl>
   </w:abstractNum>
-  <w:abstractNum w:abstractNumId="19" w15:restartNumberingAfterBreak="0">
+  <w:abstractNum w:abstractNumId="21" w15:restartNumberingAfterBreak="0">
     <w:nsid w:val="615968ED"/>
     <w:multiLevelType w:val="hybridMultilevel"/>
     <w:tmpl w:val="3594CEE0"/>
@@ -16017,7 +15980,7 @@
       </w:rPr>
     </w:lvl>
   </w:abstractNum>
-  <w:abstractNum w:abstractNumId="20" w15:restartNumberingAfterBreak="0">
+  <w:abstractNum w:abstractNumId="22" w15:restartNumberingAfterBreak="0">
     <w:nsid w:val="63546C5A"/>
     <w:multiLevelType w:val="hybridMultilevel"/>
     <w:tmpl w:val="8054A34C"/>
@@ -16133,7 +16096,7 @@
       </w:pPr>
     </w:lvl>
   </w:abstractNum>
-  <w:abstractNum w:abstractNumId="21" w15:restartNumberingAfterBreak="0">
+  <w:abstractNum w:abstractNumId="23" w15:restartNumberingAfterBreak="0">
     <w:nsid w:val="6592544C"/>
     <w:multiLevelType w:val="hybridMultilevel"/>
     <w:tmpl w:val="658AEC2C"/>
@@ -16246,7 +16209,7 @@
       </w:rPr>
     </w:lvl>
   </w:abstractNum>
-  <w:abstractNum w:abstractNumId="22" w15:restartNumberingAfterBreak="0">
+  <w:abstractNum w:abstractNumId="24" w15:restartNumberingAfterBreak="0">
     <w:nsid w:val="6E8419D0"/>
     <w:multiLevelType w:val="hybridMultilevel"/>
     <w:tmpl w:val="FFD4FAAA"/>
@@ -16359,7 +16322,7 @@
       </w:rPr>
     </w:lvl>
   </w:abstractNum>
-  <w:abstractNum w:abstractNumId="23" w15:restartNumberingAfterBreak="0">
+  <w:abstractNum w:abstractNumId="25" w15:restartNumberingAfterBreak="0">
     <w:nsid w:val="7348710E"/>
     <w:multiLevelType w:val="hybridMultilevel"/>
     <w:tmpl w:val="C868F000"/>
@@ -16445,7 +16408,7 @@
       </w:pPr>
     </w:lvl>
   </w:abstractNum>
-  <w:abstractNum w:abstractNumId="24" w15:restartNumberingAfterBreak="0">
+  <w:abstractNum w:abstractNumId="26" w15:restartNumberingAfterBreak="0">
     <w:nsid w:val="750C1897"/>
     <w:multiLevelType w:val="hybridMultilevel"/>
     <w:tmpl w:val="F8FC6E68"/>
@@ -16561,7 +16524,7 @@
       </w:pPr>
     </w:lvl>
   </w:abstractNum>
-  <w:abstractNum w:abstractNumId="25" w15:restartNumberingAfterBreak="0">
+  <w:abstractNum w:abstractNumId="27" w15:restartNumberingAfterBreak="0">
     <w:nsid w:val="77776D0A"/>
     <w:multiLevelType w:val="hybridMultilevel"/>
     <w:tmpl w:val="0C04528A"/>
@@ -16677,7 +16640,7 @@
       </w:pPr>
     </w:lvl>
   </w:abstractNum>
-  <w:abstractNum w:abstractNumId="26" w15:restartNumberingAfterBreak="0">
+  <w:abstractNum w:abstractNumId="28" w15:restartNumberingAfterBreak="0">
     <w:nsid w:val="7D8C2F01"/>
     <w:multiLevelType w:val="hybridMultilevel"/>
     <w:tmpl w:val="B57E4230"/>
@@ -16763,7 +16726,120 @@
       </w:pPr>
     </w:lvl>
   </w:abstractNum>
-  <w:abstractNum w:abstractNumId="27" w15:restartNumberingAfterBreak="0">
+  <w:abstractNum w:abstractNumId="29" w15:restartNumberingAfterBreak="0">
+    <w:nsid w:val="7ED80859"/>
+    <w:multiLevelType w:val="hybridMultilevel"/>
+    <w:tmpl w:val="C2FCF378"/>
+    <w:lvl w:ilvl="0" w:tplc="04150001">
+      <w:start w:val="1"/>
+      <w:numFmt w:val="bullet"/>
+      <w:lvlText w:val=""/>
+      <w:lvlJc w:val="left"/>
+      <w:pPr>
+        <w:ind w:left="1800" w:hanging="360"/>
+      </w:pPr>
+      <w:rPr>
+        <w:rFonts w:ascii="Symbol" w:hAnsi="Symbol" w:hint="default"/>
+      </w:rPr>
+    </w:lvl>
+    <w:lvl w:ilvl="1" w:tplc="04150003" w:tentative="1">
+      <w:start w:val="1"/>
+      <w:numFmt w:val="bullet"/>
+      <w:lvlText w:val="o"/>
+      <w:lvlJc w:val="left"/>
+      <w:pPr>
+        <w:ind w:left="2520" w:hanging="360"/>
+      </w:pPr>
+      <w:rPr>
+        <w:rFonts w:ascii="Courier New" w:hAnsi="Courier New" w:cs="Courier New" w:hint="default"/>
+      </w:rPr>
+    </w:lvl>
+    <w:lvl w:ilvl="2" w:tplc="04150005" w:tentative="1">
+      <w:start w:val="1"/>
+      <w:numFmt w:val="bullet"/>
+      <w:lvlText w:val=""/>
+      <w:lvlJc w:val="left"/>
+      <w:pPr>
+        <w:ind w:left="3240" w:hanging="360"/>
+      </w:pPr>
+      <w:rPr>
+        <w:rFonts w:ascii="Wingdings" w:hAnsi="Wingdings" w:hint="default"/>
+      </w:rPr>
+    </w:lvl>
+    <w:lvl w:ilvl="3" w:tplc="04150001" w:tentative="1">
+      <w:start w:val="1"/>
+      <w:numFmt w:val="bullet"/>
+      <w:lvlText w:val=""/>
+      <w:lvlJc w:val="left"/>
+      <w:pPr>
+        <w:ind w:left="3960" w:hanging="360"/>
+      </w:pPr>
+      <w:rPr>
+        <w:rFonts w:ascii="Symbol" w:hAnsi="Symbol" w:hint="default"/>
+      </w:rPr>
+    </w:lvl>
+    <w:lvl w:ilvl="4" w:tplc="04150003" w:tentative="1">
+      <w:start w:val="1"/>
+      <w:numFmt w:val="bullet"/>
+      <w:lvlText w:val="o"/>
+      <w:lvlJc w:val="left"/>
+      <w:pPr>
+        <w:ind w:left="4680" w:hanging="360"/>
+      </w:pPr>
+      <w:rPr>
+        <w:rFonts w:ascii="Courier New" w:hAnsi="Courier New" w:cs="Courier New" w:hint="default"/>
+      </w:rPr>
+    </w:lvl>
+    <w:lvl w:ilvl="5" w:tplc="04150005" w:tentative="1">
+      <w:start w:val="1"/>
+      <w:numFmt w:val="bullet"/>
+      <w:lvlText w:val=""/>
+      <w:lvlJc w:val="left"/>
+      <w:pPr>
+        <w:ind w:left="5400" w:hanging="360"/>
+      </w:pPr>
+      <w:rPr>
+        <w:rFonts w:ascii="Wingdings" w:hAnsi="Wingdings" w:hint="default"/>
+      </w:rPr>
+    </w:lvl>
+    <w:lvl w:ilvl="6" w:tplc="04150001" w:tentative="1">
+      <w:start w:val="1"/>
+      <w:numFmt w:val="bullet"/>
+      <w:lvlText w:val=""/>
+      <w:lvlJc w:val="left"/>
+      <w:pPr>
+        <w:ind w:left="6120" w:hanging="360"/>
+      </w:pPr>
+      <w:rPr>
+        <w:rFonts w:ascii="Symbol" w:hAnsi="Symbol" w:hint="default"/>
+      </w:rPr>
+    </w:lvl>
+    <w:lvl w:ilvl="7" w:tplc="04150003" w:tentative="1">
+      <w:start w:val="1"/>
+      <w:numFmt w:val="bullet"/>
+      <w:lvlText w:val="o"/>
+      <w:lvlJc w:val="left"/>
+      <w:pPr>
+        <w:ind w:left="6840" w:hanging="360"/>
+      </w:pPr>
+      <w:rPr>
+        <w:rFonts w:ascii="Courier New" w:hAnsi="Courier New" w:cs="Courier New" w:hint="default"/>
+      </w:rPr>
+    </w:lvl>
+    <w:lvl w:ilvl="8" w:tplc="04150005" w:tentative="1">
+      <w:start w:val="1"/>
+      <w:numFmt w:val="bullet"/>
+      <w:lvlText w:val=""/>
+      <w:lvlJc w:val="left"/>
+      <w:pPr>
+        <w:ind w:left="7560" w:hanging="360"/>
+      </w:pPr>
+      <w:rPr>
+        <w:rFonts w:ascii="Wingdings" w:hAnsi="Wingdings" w:hint="default"/>
+      </w:rPr>
+    </w:lvl>
+  </w:abstractNum>
+  <w:abstractNum w:abstractNumId="30" w15:restartNumberingAfterBreak="0">
     <w:nsid w:val="7FE660A3"/>
     <w:multiLevelType w:val="hybridMultilevel"/>
     <w:tmpl w:val="36D87580"/>
@@ -16877,7 +16953,7 @@
     </w:lvl>
   </w:abstractNum>
   <w:num w:numId="1">
-    <w:abstractNumId w:val="23"/>
+    <w:abstractNumId w:val="25"/>
   </w:num>
   <w:num w:numId="2">
     <w:abstractNumId w:val="3"/>
@@ -16886,79 +16962,88 @@
     <w:abstractNumId w:val="6"/>
   </w:num>
   <w:num w:numId="4">
-    <w:abstractNumId w:val="25"/>
+    <w:abstractNumId w:val="27"/>
   </w:num>
   <w:num w:numId="5">
     <w:abstractNumId w:val="1"/>
   </w:num>
   <w:num w:numId="6">
-    <w:abstractNumId w:val="24"/>
+    <w:abstractNumId w:val="26"/>
   </w:num>
   <w:num w:numId="7">
     <w:abstractNumId w:val="0"/>
   </w:num>
   <w:num w:numId="8">
-    <w:abstractNumId w:val="20"/>
+    <w:abstractNumId w:val="22"/>
   </w:num>
   <w:num w:numId="9">
     <w:abstractNumId w:val="2"/>
   </w:num>
   <w:num w:numId="10">
-    <w:abstractNumId w:val="16"/>
+    <w:abstractNumId w:val="18"/>
   </w:num>
   <w:num w:numId="11">
-    <w:abstractNumId w:val="7"/>
+    <w:abstractNumId w:val="8"/>
   </w:num>
   <w:num w:numId="12">
-    <w:abstractNumId w:val="17"/>
+    <w:abstractNumId w:val="19"/>
   </w:num>
   <w:num w:numId="13">
-    <w:abstractNumId w:val="11"/>
+    <w:abstractNumId w:val="12"/>
   </w:num>
   <w:num w:numId="14">
-    <w:abstractNumId w:val="27"/>
+    <w:abstractNumId w:val="30"/>
   </w:num>
   <w:num w:numId="15">
-    <w:abstractNumId w:val="21"/>
+    <w:abstractNumId w:val="23"/>
   </w:num>
   <w:num w:numId="16">
-    <w:abstractNumId w:val="22"/>
+    <w:abstractNumId w:val="24"/>
   </w:num>
   <w:num w:numId="17">
-    <w:abstractNumId w:val="8"/>
+    <w:abstractNumId w:val="9"/>
   </w:num>
   <w:num w:numId="18">
     <w:abstractNumId w:val="4"/>
   </w:num>
   <w:num w:numId="19">
+    <w:abstractNumId w:val="17"/>
+  </w:num>
+  <w:num w:numId="20">
+    <w:abstractNumId w:val="16"/>
+  </w:num>
+  <w:num w:numId="21">
+    <w:abstractNumId w:val="28"/>
+  </w:num>
+  <w:num w:numId="22">
+    <w:abstractNumId w:val="20"/>
+  </w:num>
+  <w:num w:numId="23">
     <w:abstractNumId w:val="15"/>
   </w:num>
-  <w:num w:numId="20">
-    <w:abstractNumId w:val="14"/>
-  </w:num>
-  <w:num w:numId="21">
-    <w:abstractNumId w:val="26"/>
-  </w:num>
-  <w:num w:numId="22">
-    <w:abstractNumId w:val="18"/>
-  </w:num>
-  <w:num w:numId="23">
-    <w:abstractNumId w:val="13"/>
-  </w:num>
   <w:num w:numId="24">
-    <w:abstractNumId w:val="9"/>
+    <w:abstractNumId w:val="10"/>
   </w:num>
   <w:num w:numId="25">
     <w:abstractNumId w:val="5"/>
   </w:num>
   <w:num w:numId="26">
-    <w:abstractNumId w:val="12"/>
+    <w:abstractNumId w:val="14"/>
   </w:num>
   <w:num w:numId="27">
-    <w:abstractNumId w:val="10"/>
+    <w:abstractNumId w:val="11"/>
   </w:num>
   <w:num w:numId="28">
-    <w:abstractNumId w:val="19"/>
+    <w:abstractNumId w:val="21"/>
+  </w:num>
+  <w:num w:numId="29">
+    <w:abstractNumId w:val="29"/>
+  </w:num>
+  <w:num w:numId="30">
+    <w:abstractNumId w:val="13"/>
+  </w:num>
+  <w:num w:numId="31">
+    <w:abstractNumId w:val="7"/>
   </w:num>
 </w:numbering>
 </file>
@@ -18134,7 +18219,7 @@
 </file>
 
 <file path=customXml/itemProps1.xml><?xml version="1.0" encoding="utf-8"?>
-<ds:datastoreItem xmlns:ds="http://schemas.openxmlformats.org/officeDocument/2006/customXml" ds:itemID="{3E5E77B2-ECDF-41C8-8E74-DD1CBC2896A5}">
+<ds:datastoreItem xmlns:ds="http://schemas.openxmlformats.org/officeDocument/2006/customXml" ds:itemID="{C9D73BD1-5B16-42C2-9202-2AD22E4E7BC8}">
   <ds:schemaRefs>
     <ds:schemaRef ds:uri="http://schemas.openxmlformats.org/officeDocument/2006/bibliography"/>
   </ds:schemaRefs>

</xml_diff>